<commit_message>
Test case for Bug 1
</commit_message>
<xml_diff>
--- a/UAT/User Acceptance Tests (UAT).docx
+++ b/UAT/User Acceptance Tests (UAT).docx
@@ -15,6 +15,13 @@
       <w:r>
         <w:t xml:space="preserve">: </w:t>
       </w:r>
+      <w:r>
+        <w:rPr>
+          <w:b w:val="0"/>
+          <w:bCs/>
+        </w:rPr>
+        <w:t>Game does not payout at correct level</w:t>
+      </w:r>
     </w:p>
     <w:p>
       <w:pPr>
@@ -30,6 +37,9 @@
       <w:pPr>
         <w:pStyle w:val="ListBullet"/>
       </w:pPr>
+      <w:r>
+        <w:t>When player wins on 1 match, balance does not increase.</w:t>
+      </w:r>
     </w:p>
     <w:p>
       <w:pPr>
@@ -119,8 +129,6 @@
             <w:r>
               <w:t>2</w:t>
             </w:r>
-            <w:bookmarkStart w:id="2" w:name="_GoBack"/>
-            <w:bookmarkEnd w:id="2"/>
             <w:r>
               <w:t>/</w:t>
             </w:r>
@@ -174,35 +182,464 @@
     </w:p>
     <w:p>
       <w:pPr>
+        <w:pStyle w:val="ListParagraph"/>
+        <w:numPr>
+          <w:ilvl w:val="0"/>
+          <w:numId w:val="37"/>
+        </w:numPr>
+      </w:pPr>
+      <w:r>
+        <w:t>Normal Play</w:t>
+      </w:r>
+    </w:p>
+    <w:p>
+      <w:pPr>
         <w:pStyle w:val="Heading2"/>
       </w:pPr>
-      <w:bookmarkStart w:id="3" w:name="_Toc43786489"/>
+      <w:bookmarkStart w:id="2" w:name="_Toc43786489"/>
       <w:r>
         <w:t>Use Case</w:t>
       </w:r>
     </w:p>
     <w:p>
       <w:pPr>
+        <w:pStyle w:val="ListBullet"/>
+      </w:pPr>
+      <w:r>
+        <w:t>Play</w:t>
+      </w:r>
+      <w:r>
+        <w:t>er</w:t>
+      </w:r>
+      <w:r>
+        <w:t xml:space="preserve"> wins</w:t>
+      </w:r>
+    </w:p>
+    <w:p>
+      <w:pPr>
         <w:pStyle w:val="Heading2"/>
       </w:pPr>
       <w:r>
         <w:t>Test Components</w:t>
       </w:r>
-      <w:bookmarkEnd w:id="3"/>
+      <w:bookmarkEnd w:id="2"/>
       <w:r>
         <w:t>/Requirements</w:t>
       </w:r>
     </w:p>
     <w:p>
       <w:pPr>
-        <w:pStyle w:val="Heading2"/>
-      </w:pPr>
-      <w:bookmarkStart w:id="4" w:name="_Toc43786490"/>
+        <w:pStyle w:val="ListBullet"/>
+      </w:pPr>
       <w:r>
-        <w:t>User Groups</w:t>
+        <w:t>Dice</w:t>
+      </w:r>
+    </w:p>
+    <w:p>
+      <w:pPr>
+        <w:pStyle w:val="ListBullet"/>
+      </w:pPr>
+      <w:r>
+        <w:t>Game</w:t>
+      </w:r>
+    </w:p>
+    <w:p>
+      <w:pPr>
+        <w:pStyle w:val="ListBullet"/>
+      </w:pPr>
+      <w:r>
+        <w:t>Player</w:t>
+      </w:r>
+    </w:p>
+    <w:p/>
+    <w:p>
+      <w:pPr>
+        <w:pStyle w:val="Heading1"/>
+      </w:pPr>
+      <w:r>
+        <w:lastRenderedPageBreak/>
+        <w:t>Script #</w:t>
+      </w:r>
+      <w:r>
+        <w:t xml:space="preserve"> 1</w:t>
+      </w:r>
+      <w:r>
+        <w:t xml:space="preserve">: </w:t>
+      </w:r>
+      <w:r>
+        <w:t>Normal Play – Player Wins</w:t>
+      </w:r>
+    </w:p>
+    <w:p>
+      <w:pPr>
+        <w:pStyle w:val="Heading3"/>
+      </w:pPr>
+      <w:bookmarkStart w:id="3" w:name="_Toc43786491"/>
+      <w:r>
+        <w:t>Script Description</w:t>
+      </w:r>
+      <w:bookmarkEnd w:id="3"/>
+    </w:p>
+    <w:p>
+      <w:r>
+        <w:t xml:space="preserve">Player plays one match and wins it but his/her balance does not increase which means game does not payout correctly. </w:t>
+      </w:r>
+    </w:p>
+    <w:p>
+      <w:pPr>
+        <w:pStyle w:val="Heading3"/>
+      </w:pPr>
+      <w:bookmarkStart w:id="4" w:name="_Toc43786492"/>
+      <w:r>
+        <w:t>Testing Requirements</w:t>
       </w:r>
       <w:bookmarkEnd w:id="4"/>
     </w:p>
+    <w:p>
+      <w:r>
+        <w:t>played with three identical dice with the faces of each dice marked with the</w:t>
+      </w:r>
+      <w:r>
+        <w:t xml:space="preserve"> </w:t>
+      </w:r>
+      <w:r>
+        <w:t>symbols of a crown, anchor, heart, diamond, club and spade.</w:t>
+      </w:r>
+    </w:p>
+    <w:p>
+      <w:pPr>
+        <w:pStyle w:val="Heading3"/>
+      </w:pPr>
+      <w:bookmarkStart w:id="5" w:name="_Toc43786494"/>
+      <w:r>
+        <w:t>Script Steps</w:t>
+      </w:r>
+      <w:bookmarkEnd w:id="5"/>
+    </w:p>
+    <w:tbl>
+      <w:tblPr>
+        <w:tblW w:w="8708" w:type="dxa"/>
+        <w:tblBorders>
+          <w:top w:val="single" w:sz="6" w:space="0" w:color="000080"/>
+          <w:left w:val="single" w:sz="6" w:space="0" w:color="000080"/>
+          <w:bottom w:val="single" w:sz="6" w:space="0" w:color="000080"/>
+          <w:right w:val="single" w:sz="6" w:space="0" w:color="000080"/>
+          <w:insideH w:val="single" w:sz="6" w:space="0" w:color="000080"/>
+          <w:insideV w:val="single" w:sz="6" w:space="0" w:color="000080"/>
+        </w:tblBorders>
+        <w:tblLayout w:type="fixed"/>
+        <w:tblLook w:val="00A0" w:firstRow="1" w:lastRow="0" w:firstColumn="1" w:lastColumn="0" w:noHBand="0" w:noVBand="0"/>
+      </w:tblPr>
+      <w:tblGrid>
+        <w:gridCol w:w="738"/>
+        <w:gridCol w:w="3416"/>
+        <w:gridCol w:w="3795"/>
+        <w:gridCol w:w="759"/>
+      </w:tblGrid>
+      <w:tr>
+        <w:trPr>
+          <w:tblHeader/>
+        </w:trPr>
+        <w:tc>
+          <w:tcPr>
+            <w:tcW w:w="738" w:type="dxa"/>
+            <w:shd w:val="solid" w:color="000080" w:fill="FFFFFF"/>
+          </w:tcPr>
+          <w:p>
+            <w:pPr>
+              <w:jc w:val="center"/>
+              <w:rPr>
+                <w:b/>
+                <w:bCs/>
+                <w:color w:val="FFFFFF"/>
+              </w:rPr>
+            </w:pPr>
+            <w:r>
+              <w:rPr>
+                <w:b/>
+                <w:bCs/>
+                <w:color w:val="FFFFFF"/>
+              </w:rPr>
+              <w:t>Step #</w:t>
+            </w:r>
+          </w:p>
+        </w:tc>
+        <w:tc>
+          <w:tcPr>
+            <w:tcW w:w="3416" w:type="dxa"/>
+            <w:shd w:val="solid" w:color="000080" w:fill="FFFFFF"/>
+          </w:tcPr>
+          <w:p>
+            <w:pPr>
+              <w:jc w:val="center"/>
+              <w:rPr>
+                <w:b/>
+                <w:bCs/>
+                <w:color w:val="FFFFFF"/>
+              </w:rPr>
+            </w:pPr>
+            <w:r>
+              <w:rPr>
+                <w:b/>
+                <w:bCs/>
+                <w:color w:val="FFFFFF"/>
+              </w:rPr>
+              <w:t>Test Action</w:t>
+            </w:r>
+          </w:p>
+        </w:tc>
+        <w:tc>
+          <w:tcPr>
+            <w:tcW w:w="3795" w:type="dxa"/>
+            <w:shd w:val="solid" w:color="000080" w:fill="FFFFFF"/>
+          </w:tcPr>
+          <w:p>
+            <w:pPr>
+              <w:jc w:val="center"/>
+              <w:rPr>
+                <w:b/>
+                <w:bCs/>
+                <w:color w:val="FFFFFF"/>
+              </w:rPr>
+            </w:pPr>
+            <w:r>
+              <w:rPr>
+                <w:b/>
+                <w:bCs/>
+                <w:color w:val="FFFFFF"/>
+              </w:rPr>
+              <w:t>Expected Results</w:t>
+            </w:r>
+          </w:p>
+        </w:tc>
+        <w:tc>
+          <w:tcPr>
+            <w:tcW w:w="759" w:type="dxa"/>
+            <w:shd w:val="solid" w:color="000080" w:fill="FFFFFF"/>
+          </w:tcPr>
+          <w:p>
+            <w:pPr>
+              <w:jc w:val="center"/>
+              <w:rPr>
+                <w:b/>
+                <w:bCs/>
+                <w:color w:val="FFFFFF"/>
+              </w:rPr>
+            </w:pPr>
+            <w:r>
+              <w:rPr>
+                <w:b/>
+                <w:bCs/>
+                <w:color w:val="FFFFFF"/>
+              </w:rPr>
+              <w:t>Pass/ Fail</w:t>
+            </w:r>
+          </w:p>
+        </w:tc>
+      </w:tr>
+      <w:tr>
+        <w:tc>
+          <w:tcPr>
+            <w:tcW w:w="738" w:type="dxa"/>
+          </w:tcPr>
+          <w:p>
+            <w:r>
+              <w:t>1</w:t>
+            </w:r>
+          </w:p>
+        </w:tc>
+        <w:tc>
+          <w:tcPr>
+            <w:tcW w:w="3416" w:type="dxa"/>
+          </w:tcPr>
+          <w:p>
+            <w:pPr>
+              <w:pStyle w:val="ListBullet"/>
+            </w:pPr>
+            <w:r>
+              <w:t>Dealers throws the dice</w:t>
+            </w:r>
+          </w:p>
+        </w:tc>
+        <w:tc>
+          <w:tcPr>
+            <w:tcW w:w="3795" w:type="dxa"/>
+          </w:tcPr>
+          <w:p/>
+        </w:tc>
+        <w:tc>
+          <w:tcPr>
+            <w:tcW w:w="759" w:type="dxa"/>
+          </w:tcPr>
+          <w:p/>
+        </w:tc>
+      </w:tr>
+      <w:tr>
+        <w:tc>
+          <w:tcPr>
+            <w:tcW w:w="738" w:type="dxa"/>
+          </w:tcPr>
+          <w:p>
+            <w:r>
+              <w:t>2</w:t>
+            </w:r>
+          </w:p>
+        </w:tc>
+        <w:tc>
+          <w:tcPr>
+            <w:tcW w:w="3416" w:type="dxa"/>
+          </w:tcPr>
+          <w:p>
+            <w:pPr>
+              <w:pStyle w:val="ListBullet"/>
+            </w:pPr>
+            <w:r>
+              <w:t>s</w:t>
+            </w:r>
+            <w:r>
+              <w:t xml:space="preserve">ymbol appears on one or more of </w:t>
+            </w:r>
+            <w:r>
+              <w:t>the uppermost</w:t>
+            </w:r>
+            <w:r>
+              <w:t xml:space="preserve"> </w:t>
+            </w:r>
+            <w:r>
+              <w:t>face of the three dice</w:t>
+            </w:r>
+          </w:p>
+        </w:tc>
+        <w:tc>
+          <w:tcPr>
+            <w:tcW w:w="3795" w:type="dxa"/>
+          </w:tcPr>
+          <w:p/>
+        </w:tc>
+        <w:tc>
+          <w:tcPr>
+            <w:tcW w:w="759" w:type="dxa"/>
+          </w:tcPr>
+          <w:p/>
+        </w:tc>
+      </w:tr>
+      <w:tr>
+        <w:tc>
+          <w:tcPr>
+            <w:tcW w:w="738" w:type="dxa"/>
+          </w:tcPr>
+          <w:p>
+            <w:r>
+              <w:t>3</w:t>
+            </w:r>
+          </w:p>
+        </w:tc>
+        <w:tc>
+          <w:tcPr>
+            <w:tcW w:w="3416" w:type="dxa"/>
+          </w:tcPr>
+          <w:p>
+            <w:pPr>
+              <w:pStyle w:val="ListBullet"/>
+            </w:pPr>
+            <w:r>
+              <w:t>Player wins</w:t>
+            </w:r>
+          </w:p>
+        </w:tc>
+        <w:tc>
+          <w:tcPr>
+            <w:tcW w:w="3795" w:type="dxa"/>
+          </w:tcPr>
+          <w:p>
+            <w:r>
+              <w:t>Balance should add</w:t>
+            </w:r>
+          </w:p>
+        </w:tc>
+        <w:tc>
+          <w:tcPr>
+            <w:tcW w:w="759" w:type="dxa"/>
+          </w:tcPr>
+          <w:p>
+            <w:r>
+              <w:t>FAIL</w:t>
+            </w:r>
+            <w:bookmarkStart w:id="6" w:name="_GoBack"/>
+            <w:bookmarkEnd w:id="6"/>
+          </w:p>
+        </w:tc>
+      </w:tr>
+      <w:tr>
+        <w:tc>
+          <w:tcPr>
+            <w:tcW w:w="738" w:type="dxa"/>
+          </w:tcPr>
+          <w:p>
+            <w:r>
+              <w:t>4</w:t>
+            </w:r>
+          </w:p>
+        </w:tc>
+        <w:tc>
+          <w:tcPr>
+            <w:tcW w:w="3416" w:type="dxa"/>
+          </w:tcPr>
+          <w:p>
+            <w:pPr>
+              <w:pStyle w:val="ListBullet"/>
+            </w:pPr>
+          </w:p>
+        </w:tc>
+        <w:tc>
+          <w:tcPr>
+            <w:tcW w:w="3795" w:type="dxa"/>
+          </w:tcPr>
+          <w:p/>
+        </w:tc>
+        <w:tc>
+          <w:tcPr>
+            <w:tcW w:w="759" w:type="dxa"/>
+          </w:tcPr>
+          <w:p/>
+        </w:tc>
+      </w:tr>
+      <w:tr>
+        <w:tc>
+          <w:tcPr>
+            <w:tcW w:w="738" w:type="dxa"/>
+          </w:tcPr>
+          <w:p>
+            <w:r>
+              <w:t>5</w:t>
+            </w:r>
+          </w:p>
+        </w:tc>
+        <w:tc>
+          <w:tcPr>
+            <w:tcW w:w="3416" w:type="dxa"/>
+          </w:tcPr>
+          <w:p>
+            <w:pPr>
+              <w:pStyle w:val="ListBullet"/>
+            </w:pPr>
+          </w:p>
+        </w:tc>
+        <w:tc>
+          <w:tcPr>
+            <w:tcW w:w="3795" w:type="dxa"/>
+          </w:tcPr>
+          <w:p/>
+        </w:tc>
+        <w:tc>
+          <w:tcPr>
+            <w:tcW w:w="759" w:type="dxa"/>
+          </w:tcPr>
+          <w:p/>
+        </w:tc>
+      </w:tr>
+    </w:tbl>
+    <w:p/>
     <w:sectPr>
       <w:headerReference w:type="even" r:id="rId7"/>
       <w:headerReference w:type="default" r:id="rId8"/>
@@ -343,7 +780,7 @@
         <w:noProof/>
         <w:sz w:val="16"/>
       </w:rPr>
-      <w:t>8</w:t>
+      <w:t>2</w:t>
     </w:r>
     <w:r>
       <w:rPr>
@@ -386,7 +823,7 @@
         <w:noProof/>
         <w:sz w:val="16"/>
       </w:rPr>
-      <w:t>10</w:t>
+      <w:t>2</w:t>
     </w:r>
     <w:r>
       <w:rPr>
@@ -493,7 +930,7 @@
         <w:noProof/>
         <w:sz w:val="16"/>
       </w:rPr>
-      <w:t>1</w:t>
+      <w:t>2</w:t>
     </w:r>
     <w:r>
       <w:rPr>
@@ -732,10 +1169,11 @@
   <w:abstractNum w:abstractNumId="3" w15:restartNumberingAfterBreak="0">
     <w:nsid w:val="FFFFFF89"/>
     <w:multiLevelType w:val="singleLevel"/>
-    <w:tmpl w:val="55AE5EEA"/>
+    <w:tmpl w:val="95541ED2"/>
     <w:lvl w:ilvl="0">
       <w:start w:val="1"/>
       <w:numFmt w:val="bullet"/>
+      <w:pStyle w:val="ListBullet"/>
       <w:lvlText w:val=""/>
       <w:lvlJc w:val="left"/>
       <w:pPr>
@@ -901,6 +1339,119 @@
     </w:lvl>
   </w:abstractNum>
   <w:abstractNum w:abstractNumId="6" w15:restartNumberingAfterBreak="0">
+    <w:nsid w:val="1ABD75D7"/>
+    <w:multiLevelType w:val="hybridMultilevel"/>
+    <w:tmpl w:val="3EFCA930"/>
+    <w:lvl w:ilvl="0" w:tplc="2F68F3B8">
+      <w:start w:val="1"/>
+      <w:numFmt w:val="bullet"/>
+      <w:lvlText w:val=""/>
+      <w:lvlJc w:val="left"/>
+      <w:pPr>
+        <w:ind w:left="720" w:hanging="360"/>
+      </w:pPr>
+      <w:rPr>
+        <w:rFonts w:ascii="Symbol" w:hAnsi="Symbol" w:hint="default"/>
+      </w:rPr>
+    </w:lvl>
+    <w:lvl w:ilvl="1" w:tplc="04090003" w:tentative="1">
+      <w:start w:val="1"/>
+      <w:numFmt w:val="bullet"/>
+      <w:lvlText w:val="o"/>
+      <w:lvlJc w:val="left"/>
+      <w:pPr>
+        <w:ind w:left="1440" w:hanging="360"/>
+      </w:pPr>
+      <w:rPr>
+        <w:rFonts w:ascii="Courier New" w:hAnsi="Courier New" w:cs="Courier New" w:hint="default"/>
+      </w:rPr>
+    </w:lvl>
+    <w:lvl w:ilvl="2" w:tplc="04090005" w:tentative="1">
+      <w:start w:val="1"/>
+      <w:numFmt w:val="bullet"/>
+      <w:lvlText w:val=""/>
+      <w:lvlJc w:val="left"/>
+      <w:pPr>
+        <w:ind w:left="2160" w:hanging="360"/>
+      </w:pPr>
+      <w:rPr>
+        <w:rFonts w:ascii="Wingdings" w:hAnsi="Wingdings" w:hint="default"/>
+      </w:rPr>
+    </w:lvl>
+    <w:lvl w:ilvl="3" w:tplc="04090001" w:tentative="1">
+      <w:start w:val="1"/>
+      <w:numFmt w:val="bullet"/>
+      <w:lvlText w:val=""/>
+      <w:lvlJc w:val="left"/>
+      <w:pPr>
+        <w:ind w:left="2880" w:hanging="360"/>
+      </w:pPr>
+      <w:rPr>
+        <w:rFonts w:ascii="Symbol" w:hAnsi="Symbol" w:hint="default"/>
+      </w:rPr>
+    </w:lvl>
+    <w:lvl w:ilvl="4" w:tplc="04090003" w:tentative="1">
+      <w:start w:val="1"/>
+      <w:numFmt w:val="bullet"/>
+      <w:lvlText w:val="o"/>
+      <w:lvlJc w:val="left"/>
+      <w:pPr>
+        <w:ind w:left="3600" w:hanging="360"/>
+      </w:pPr>
+      <w:rPr>
+        <w:rFonts w:ascii="Courier New" w:hAnsi="Courier New" w:cs="Courier New" w:hint="default"/>
+      </w:rPr>
+    </w:lvl>
+    <w:lvl w:ilvl="5" w:tplc="04090005" w:tentative="1">
+      <w:start w:val="1"/>
+      <w:numFmt w:val="bullet"/>
+      <w:lvlText w:val=""/>
+      <w:lvlJc w:val="left"/>
+      <w:pPr>
+        <w:ind w:left="4320" w:hanging="360"/>
+      </w:pPr>
+      <w:rPr>
+        <w:rFonts w:ascii="Wingdings" w:hAnsi="Wingdings" w:hint="default"/>
+      </w:rPr>
+    </w:lvl>
+    <w:lvl w:ilvl="6" w:tplc="04090001" w:tentative="1">
+      <w:start w:val="1"/>
+      <w:numFmt w:val="bullet"/>
+      <w:lvlText w:val=""/>
+      <w:lvlJc w:val="left"/>
+      <w:pPr>
+        <w:ind w:left="5040" w:hanging="360"/>
+      </w:pPr>
+      <w:rPr>
+        <w:rFonts w:ascii="Symbol" w:hAnsi="Symbol" w:hint="default"/>
+      </w:rPr>
+    </w:lvl>
+    <w:lvl w:ilvl="7" w:tplc="04090003" w:tentative="1">
+      <w:start w:val="1"/>
+      <w:numFmt w:val="bullet"/>
+      <w:lvlText w:val="o"/>
+      <w:lvlJc w:val="left"/>
+      <w:pPr>
+        <w:ind w:left="5760" w:hanging="360"/>
+      </w:pPr>
+      <w:rPr>
+        <w:rFonts w:ascii="Courier New" w:hAnsi="Courier New" w:cs="Courier New" w:hint="default"/>
+      </w:rPr>
+    </w:lvl>
+    <w:lvl w:ilvl="8" w:tplc="04090005" w:tentative="1">
+      <w:start w:val="1"/>
+      <w:numFmt w:val="bullet"/>
+      <w:lvlText w:val=""/>
+      <w:lvlJc w:val="left"/>
+      <w:pPr>
+        <w:ind w:left="6480" w:hanging="360"/>
+      </w:pPr>
+      <w:rPr>
+        <w:rFonts w:ascii="Wingdings" w:hAnsi="Wingdings" w:hint="default"/>
+      </w:rPr>
+    </w:lvl>
+  </w:abstractNum>
+  <w:abstractNum w:abstractNumId="7" w15:restartNumberingAfterBreak="0">
     <w:nsid w:val="1BF40CFC"/>
     <w:multiLevelType w:val="singleLevel"/>
     <w:tmpl w:val="A880A124"/>
@@ -920,7 +1471,7 @@
       </w:rPr>
     </w:lvl>
   </w:abstractNum>
-  <w:abstractNum w:abstractNumId="7" w15:restartNumberingAfterBreak="0">
+  <w:abstractNum w:abstractNumId="8" w15:restartNumberingAfterBreak="0">
     <w:nsid w:val="23FE0D1A"/>
     <w:multiLevelType w:val="hybridMultilevel"/>
     <w:tmpl w:val="ECAC1738"/>
@@ -1061,7 +1612,7 @@
       </w:rPr>
     </w:lvl>
   </w:abstractNum>
-  <w:abstractNum w:abstractNumId="8" w15:restartNumberingAfterBreak="0">
+  <w:abstractNum w:abstractNumId="9" w15:restartNumberingAfterBreak="0">
     <w:nsid w:val="28184A31"/>
     <w:multiLevelType w:val="multilevel"/>
     <w:tmpl w:val="65F60B36"/>
@@ -1174,7 +1725,7 @@
       </w:pPr>
     </w:lvl>
   </w:abstractNum>
-  <w:abstractNum w:abstractNumId="9" w15:restartNumberingAfterBreak="0">
+  <w:abstractNum w:abstractNumId="10" w15:restartNumberingAfterBreak="0">
     <w:nsid w:val="2AFA6B4B"/>
     <w:multiLevelType w:val="multilevel"/>
     <w:tmpl w:val="65F60B36"/>
@@ -1288,7 +1839,7 @@
       </w:pPr>
     </w:lvl>
   </w:abstractNum>
-  <w:abstractNum w:abstractNumId="10" w15:restartNumberingAfterBreak="0">
+  <w:abstractNum w:abstractNumId="11" w15:restartNumberingAfterBreak="0">
     <w:nsid w:val="3ADE0DE7"/>
     <w:multiLevelType w:val="hybridMultilevel"/>
     <w:tmpl w:val="2ABE2782"/>
@@ -1428,7 +1979,7 @@
       </w:rPr>
     </w:lvl>
   </w:abstractNum>
-  <w:abstractNum w:abstractNumId="11" w15:restartNumberingAfterBreak="0">
+  <w:abstractNum w:abstractNumId="12" w15:restartNumberingAfterBreak="0">
     <w:nsid w:val="3B380A0D"/>
     <w:multiLevelType w:val="hybridMultilevel"/>
     <w:tmpl w:val="91889FEA"/>
@@ -1568,7 +2119,7 @@
       </w:rPr>
     </w:lvl>
   </w:abstractNum>
-  <w:abstractNum w:abstractNumId="12" w15:restartNumberingAfterBreak="0">
+  <w:abstractNum w:abstractNumId="13" w15:restartNumberingAfterBreak="0">
     <w:nsid w:val="3E300015"/>
     <w:multiLevelType w:val="hybridMultilevel"/>
     <w:tmpl w:val="62ACCDDA"/>
@@ -1681,7 +2232,7 @@
       </w:pPr>
     </w:lvl>
   </w:abstractNum>
-  <w:abstractNum w:abstractNumId="13" w15:restartNumberingAfterBreak="0">
+  <w:abstractNum w:abstractNumId="14" w15:restartNumberingAfterBreak="0">
     <w:nsid w:val="3F6B347B"/>
     <w:multiLevelType w:val="hybridMultilevel"/>
     <w:tmpl w:val="7D54A680"/>
@@ -1797,7 +2348,7 @@
       </w:pPr>
     </w:lvl>
   </w:abstractNum>
-  <w:abstractNum w:abstractNumId="14" w15:restartNumberingAfterBreak="0">
+  <w:abstractNum w:abstractNumId="15" w15:restartNumberingAfterBreak="0">
     <w:nsid w:val="404F555A"/>
     <w:multiLevelType w:val="multilevel"/>
     <w:tmpl w:val="DB3069D2"/>
@@ -1914,7 +2465,7 @@
       </w:pPr>
     </w:lvl>
   </w:abstractNum>
-  <w:abstractNum w:abstractNumId="15" w15:restartNumberingAfterBreak="0">
+  <w:abstractNum w:abstractNumId="16" w15:restartNumberingAfterBreak="0">
     <w:nsid w:val="46C82ED4"/>
     <w:multiLevelType w:val="hybridMultilevel"/>
     <w:tmpl w:val="1FEE7324"/>
@@ -2000,7 +2551,7 @@
       </w:pPr>
     </w:lvl>
   </w:abstractNum>
-  <w:abstractNum w:abstractNumId="16" w15:restartNumberingAfterBreak="0">
+  <w:abstractNum w:abstractNumId="17" w15:restartNumberingAfterBreak="0">
     <w:nsid w:val="48BE727F"/>
     <w:multiLevelType w:val="hybridMultilevel"/>
     <w:tmpl w:val="A8F66562"/>
@@ -2140,7 +2691,7 @@
       </w:rPr>
     </w:lvl>
   </w:abstractNum>
-  <w:abstractNum w:abstractNumId="17" w15:restartNumberingAfterBreak="0">
+  <w:abstractNum w:abstractNumId="18" w15:restartNumberingAfterBreak="0">
     <w:nsid w:val="4C1160F6"/>
     <w:multiLevelType w:val="hybridMultilevel"/>
     <w:tmpl w:val="F0CC89C8"/>
@@ -2280,7 +2831,7 @@
       </w:rPr>
     </w:lvl>
   </w:abstractNum>
-  <w:abstractNum w:abstractNumId="18" w15:restartNumberingAfterBreak="0">
+  <w:abstractNum w:abstractNumId="19" w15:restartNumberingAfterBreak="0">
     <w:nsid w:val="4E7B0489"/>
     <w:multiLevelType w:val="hybridMultilevel"/>
     <w:tmpl w:val="4142EC5C"/>
@@ -2393,7 +2944,7 @@
       </w:pPr>
     </w:lvl>
   </w:abstractNum>
-  <w:abstractNum w:abstractNumId="19" w15:restartNumberingAfterBreak="0">
+  <w:abstractNum w:abstractNumId="20" w15:restartNumberingAfterBreak="0">
     <w:nsid w:val="56891A83"/>
     <w:multiLevelType w:val="hybridMultilevel"/>
     <w:tmpl w:val="B434DC7A"/>
@@ -2533,7 +3084,7 @@
       </w:rPr>
     </w:lvl>
   </w:abstractNum>
-  <w:abstractNum w:abstractNumId="20" w15:restartNumberingAfterBreak="0">
+  <w:abstractNum w:abstractNumId="21" w15:restartNumberingAfterBreak="0">
     <w:nsid w:val="5F395799"/>
     <w:multiLevelType w:val="hybridMultilevel"/>
     <w:tmpl w:val="AEC2DE74"/>
@@ -2673,7 +3224,7 @@
       </w:rPr>
     </w:lvl>
   </w:abstractNum>
-  <w:abstractNum w:abstractNumId="21" w15:restartNumberingAfterBreak="0">
+  <w:abstractNum w:abstractNumId="22" w15:restartNumberingAfterBreak="0">
     <w:nsid w:val="64A85E38"/>
     <w:multiLevelType w:val="hybridMultilevel"/>
     <w:tmpl w:val="AB6AA9B8"/>
@@ -2813,7 +3364,7 @@
       </w:rPr>
     </w:lvl>
   </w:abstractNum>
-  <w:abstractNum w:abstractNumId="22" w15:restartNumberingAfterBreak="0">
+  <w:abstractNum w:abstractNumId="23" w15:restartNumberingAfterBreak="0">
     <w:nsid w:val="69D31AC4"/>
     <w:multiLevelType w:val="multilevel"/>
     <w:tmpl w:val="65F60B36"/>
@@ -2926,7 +3477,120 @@
       </w:pPr>
     </w:lvl>
   </w:abstractNum>
-  <w:abstractNum w:abstractNumId="23" w15:restartNumberingAfterBreak="0">
+  <w:abstractNum w:abstractNumId="24" w15:restartNumberingAfterBreak="0">
+    <w:nsid w:val="710C27D5"/>
+    <w:multiLevelType w:val="hybridMultilevel"/>
+    <w:tmpl w:val="A5F89C0E"/>
+    <w:lvl w:ilvl="0" w:tplc="04090001">
+      <w:start w:val="1"/>
+      <w:numFmt w:val="bullet"/>
+      <w:lvlText w:val=""/>
+      <w:lvlJc w:val="left"/>
+      <w:pPr>
+        <w:ind w:left="720" w:hanging="360"/>
+      </w:pPr>
+      <w:rPr>
+        <w:rFonts w:ascii="Symbol" w:hAnsi="Symbol" w:hint="default"/>
+      </w:rPr>
+    </w:lvl>
+    <w:lvl w:ilvl="1" w:tplc="04090003" w:tentative="1">
+      <w:start w:val="1"/>
+      <w:numFmt w:val="bullet"/>
+      <w:lvlText w:val="o"/>
+      <w:lvlJc w:val="left"/>
+      <w:pPr>
+        <w:ind w:left="1440" w:hanging="360"/>
+      </w:pPr>
+      <w:rPr>
+        <w:rFonts w:ascii="Courier New" w:hAnsi="Courier New" w:cs="Courier New" w:hint="default"/>
+      </w:rPr>
+    </w:lvl>
+    <w:lvl w:ilvl="2" w:tplc="04090005" w:tentative="1">
+      <w:start w:val="1"/>
+      <w:numFmt w:val="bullet"/>
+      <w:lvlText w:val=""/>
+      <w:lvlJc w:val="left"/>
+      <w:pPr>
+        <w:ind w:left="2160" w:hanging="360"/>
+      </w:pPr>
+      <w:rPr>
+        <w:rFonts w:ascii="Wingdings" w:hAnsi="Wingdings" w:hint="default"/>
+      </w:rPr>
+    </w:lvl>
+    <w:lvl w:ilvl="3" w:tplc="04090001" w:tentative="1">
+      <w:start w:val="1"/>
+      <w:numFmt w:val="bullet"/>
+      <w:lvlText w:val=""/>
+      <w:lvlJc w:val="left"/>
+      <w:pPr>
+        <w:ind w:left="2880" w:hanging="360"/>
+      </w:pPr>
+      <w:rPr>
+        <w:rFonts w:ascii="Symbol" w:hAnsi="Symbol" w:hint="default"/>
+      </w:rPr>
+    </w:lvl>
+    <w:lvl w:ilvl="4" w:tplc="04090003" w:tentative="1">
+      <w:start w:val="1"/>
+      <w:numFmt w:val="bullet"/>
+      <w:lvlText w:val="o"/>
+      <w:lvlJc w:val="left"/>
+      <w:pPr>
+        <w:ind w:left="3600" w:hanging="360"/>
+      </w:pPr>
+      <w:rPr>
+        <w:rFonts w:ascii="Courier New" w:hAnsi="Courier New" w:cs="Courier New" w:hint="default"/>
+      </w:rPr>
+    </w:lvl>
+    <w:lvl w:ilvl="5" w:tplc="04090005" w:tentative="1">
+      <w:start w:val="1"/>
+      <w:numFmt w:val="bullet"/>
+      <w:lvlText w:val=""/>
+      <w:lvlJc w:val="left"/>
+      <w:pPr>
+        <w:ind w:left="4320" w:hanging="360"/>
+      </w:pPr>
+      <w:rPr>
+        <w:rFonts w:ascii="Wingdings" w:hAnsi="Wingdings" w:hint="default"/>
+      </w:rPr>
+    </w:lvl>
+    <w:lvl w:ilvl="6" w:tplc="04090001" w:tentative="1">
+      <w:start w:val="1"/>
+      <w:numFmt w:val="bullet"/>
+      <w:lvlText w:val=""/>
+      <w:lvlJc w:val="left"/>
+      <w:pPr>
+        <w:ind w:left="5040" w:hanging="360"/>
+      </w:pPr>
+      <w:rPr>
+        <w:rFonts w:ascii="Symbol" w:hAnsi="Symbol" w:hint="default"/>
+      </w:rPr>
+    </w:lvl>
+    <w:lvl w:ilvl="7" w:tplc="04090003" w:tentative="1">
+      <w:start w:val="1"/>
+      <w:numFmt w:val="bullet"/>
+      <w:lvlText w:val="o"/>
+      <w:lvlJc w:val="left"/>
+      <w:pPr>
+        <w:ind w:left="5760" w:hanging="360"/>
+      </w:pPr>
+      <w:rPr>
+        <w:rFonts w:ascii="Courier New" w:hAnsi="Courier New" w:cs="Courier New" w:hint="default"/>
+      </w:rPr>
+    </w:lvl>
+    <w:lvl w:ilvl="8" w:tplc="04090005" w:tentative="1">
+      <w:start w:val="1"/>
+      <w:numFmt w:val="bullet"/>
+      <w:lvlText w:val=""/>
+      <w:lvlJc w:val="left"/>
+      <w:pPr>
+        <w:ind w:left="6480" w:hanging="360"/>
+      </w:pPr>
+      <w:rPr>
+        <w:rFonts w:ascii="Wingdings" w:hAnsi="Wingdings" w:hint="default"/>
+      </w:rPr>
+    </w:lvl>
+  </w:abstractNum>
+  <w:abstractNum w:abstractNumId="25" w15:restartNumberingAfterBreak="0">
     <w:nsid w:val="73042466"/>
     <w:multiLevelType w:val="multilevel"/>
     <w:tmpl w:val="0409001D"/>
@@ -3039,7 +3703,7 @@
       </w:pPr>
     </w:lvl>
   </w:abstractNum>
-  <w:abstractNum w:abstractNumId="24" w15:restartNumberingAfterBreak="0">
+  <w:abstractNum w:abstractNumId="26" w15:restartNumberingAfterBreak="0">
     <w:nsid w:val="75994CC1"/>
     <w:multiLevelType w:val="hybridMultilevel"/>
     <w:tmpl w:val="A80C7E74"/>
@@ -3179,7 +3843,7 @@
       </w:rPr>
     </w:lvl>
   </w:abstractNum>
-  <w:abstractNum w:abstractNumId="25" w15:restartNumberingAfterBreak="0">
+  <w:abstractNum w:abstractNumId="27" w15:restartNumberingAfterBreak="0">
     <w:nsid w:val="7C9243DC"/>
     <w:multiLevelType w:val="hybridMultilevel"/>
     <w:tmpl w:val="2A2C2A82"/>
@@ -3329,25 +3993,25 @@
     <w:abstractNumId w:val="1"/>
   </w:num>
   <w:num w:numId="4">
-    <w:abstractNumId w:val="12"/>
+    <w:abstractNumId w:val="13"/>
   </w:num>
   <w:num w:numId="5">
-    <w:abstractNumId w:val="14"/>
+    <w:abstractNumId w:val="15"/>
   </w:num>
   <w:num w:numId="6">
-    <w:abstractNumId w:val="9"/>
+    <w:abstractNumId w:val="10"/>
   </w:num>
   <w:num w:numId="7">
-    <w:abstractNumId w:val="9"/>
+    <w:abstractNumId w:val="10"/>
   </w:num>
   <w:num w:numId="8">
-    <w:abstractNumId w:val="9"/>
+    <w:abstractNumId w:val="10"/>
   </w:num>
   <w:num w:numId="9">
-    <w:abstractNumId w:val="9"/>
+    <w:abstractNumId w:val="10"/>
   </w:num>
   <w:num w:numId="10">
-    <w:abstractNumId w:val="6"/>
+    <w:abstractNumId w:val="7"/>
   </w:num>
   <w:num w:numId="11">
     <w:abstractNumId w:val="4"/>
@@ -3384,73 +4048,79 @@
     <w:abstractNumId w:val="5"/>
   </w:num>
   <w:num w:numId="17">
+    <w:abstractNumId w:val="12"/>
+  </w:num>
+  <w:num w:numId="18">
+    <w:abstractNumId w:val="22"/>
+  </w:num>
+  <w:num w:numId="19">
     <w:abstractNumId w:val="11"/>
   </w:num>
-  <w:num w:numId="18">
+  <w:num w:numId="20">
+    <w:abstractNumId w:val="26"/>
+  </w:num>
+  <w:num w:numId="21">
     <w:abstractNumId w:val="21"/>
   </w:num>
-  <w:num w:numId="19">
-    <w:abstractNumId w:val="10"/>
+  <w:num w:numId="22">
+    <w:abstractNumId w:val="19"/>
   </w:num>
-  <w:num w:numId="20">
-    <w:abstractNumId w:val="24"/>
+  <w:num w:numId="23">
+    <w:abstractNumId w:val="14"/>
   </w:num>
-  <w:num w:numId="21">
+  <w:num w:numId="24">
+    <w:abstractNumId w:val="17"/>
+  </w:num>
+  <w:num w:numId="25">
+    <w:abstractNumId w:val="27"/>
+  </w:num>
+  <w:num w:numId="26">
     <w:abstractNumId w:val="20"/>
   </w:num>
-  <w:num w:numId="22">
+  <w:num w:numId="27">
     <w:abstractNumId w:val="18"/>
   </w:num>
-  <w:num w:numId="23">
-    <w:abstractNumId w:val="13"/>
+  <w:num w:numId="28">
+    <w:abstractNumId w:val="9"/>
   </w:num>
-  <w:num w:numId="24">
+  <w:num w:numId="29">
+    <w:abstractNumId w:val="23"/>
+  </w:num>
+  <w:num w:numId="30">
+    <w:abstractNumId w:val="25"/>
+  </w:num>
+  <w:num w:numId="31">
+    <w:abstractNumId w:val="8"/>
+  </w:num>
+  <w:num w:numId="32">
     <w:abstractNumId w:val="16"/>
   </w:num>
-  <w:num w:numId="25">
-    <w:abstractNumId w:val="25"/>
-  </w:num>
-  <w:num w:numId="26">
-    <w:abstractNumId w:val="19"/>
-  </w:num>
-  <w:num w:numId="27">
-    <w:abstractNumId w:val="17"/>
-  </w:num>
-  <w:num w:numId="28">
-    <w:abstractNumId w:val="8"/>
-  </w:num>
-  <w:num w:numId="29">
-    <w:abstractNumId w:val="22"/>
-  </w:num>
-  <w:num w:numId="30">
-    <w:abstractNumId w:val="23"/>
-  </w:num>
-  <w:num w:numId="31">
-    <w:abstractNumId w:val="7"/>
-  </w:num>
-  <w:num w:numId="32">
-    <w:abstractNumId w:val="15"/>
-  </w:num>
   <w:num w:numId="33">
-    <w:abstractNumId w:val="15"/>
+    <w:abstractNumId w:val="16"/>
     <w:lvlOverride w:ilvl="0">
       <w:startOverride w:val="1"/>
     </w:lvlOverride>
   </w:num>
   <w:num w:numId="34">
-    <w:abstractNumId w:val="15"/>
+    <w:abstractNumId w:val="16"/>
   </w:num>
   <w:num w:numId="35">
-    <w:abstractNumId w:val="15"/>
+    <w:abstractNumId w:val="16"/>
     <w:lvlOverride w:ilvl="0">
       <w:startOverride w:val="1"/>
     </w:lvlOverride>
   </w:num>
   <w:num w:numId="36">
-    <w:abstractNumId w:val="15"/>
+    <w:abstractNumId w:val="16"/>
     <w:lvlOverride w:ilvl="0">
       <w:startOverride w:val="1"/>
     </w:lvlOverride>
+  </w:num>
+  <w:num w:numId="37">
+    <w:abstractNumId w:val="24"/>
+  </w:num>
+  <w:num w:numId="38">
+    <w:abstractNumId w:val="6"/>
   </w:num>
 </w:numbering>
 </file>
@@ -3566,6 +4236,7 @@
     <w:lsdException w:name="HTML Sample" w:semiHidden="1" w:unhideWhenUsed="1"/>
     <w:lsdException w:name="HTML Typewriter" w:semiHidden="1" w:unhideWhenUsed="1"/>
     <w:lsdException w:name="HTML Variable" w:semiHidden="1" w:unhideWhenUsed="1"/>
+    <w:lsdException w:name="Normal Table" w:semiHidden="1" w:unhideWhenUsed="1"/>
     <w:lsdException w:name="annotation subject" w:semiHidden="1" w:unhideWhenUsed="1"/>
     <w:lsdException w:name="No List" w:semiHidden="1" w:unhideWhenUsed="1"/>
     <w:lsdException w:name="Outline List 1" w:semiHidden="1" w:unhideWhenUsed="1"/>
@@ -3612,7 +4283,9 @@
     <w:lsdException w:name="Table Subtle 2" w:semiHidden="1" w:unhideWhenUsed="1"/>
     <w:lsdException w:name="Table Web 1" w:semiHidden="1" w:unhideWhenUsed="1"/>
     <w:lsdException w:name="Table Web 2" w:semiHidden="1" w:unhideWhenUsed="1"/>
+    <w:lsdException w:name="Table Web 3" w:semiHidden="1" w:unhideWhenUsed="1"/>
     <w:lsdException w:name="Balloon Text" w:semiHidden="1" w:unhideWhenUsed="1"/>
+    <w:lsdException w:name="Table Theme" w:semiHidden="1" w:unhideWhenUsed="1"/>
     <w:lsdException w:name="Placeholder Text" w:semiHidden="1" w:uiPriority="99"/>
     <w:lsdException w:name="No Spacing" w:uiPriority="1" w:qFormat="1"/>
     <w:lsdException w:name="Light Shading" w:uiPriority="60"/>
@@ -3864,6 +4537,7 @@
     <w:aliases w:val="h2"/>
     <w:basedOn w:val="Normal"/>
     <w:next w:val="Normal"/>
+    <w:link w:val="Heading2Char"/>
     <w:qFormat/>
     <w:rsid w:val="009553C9"/>
     <w:pPr>
@@ -3880,6 +4554,7 @@
     <w:name w:val="heading 3"/>
     <w:basedOn w:val="Normal"/>
     <w:next w:val="Normal"/>
+    <w:link w:val="Heading3Char"/>
     <w:qFormat/>
     <w:rsid w:val="009553C9"/>
     <w:pPr>
@@ -4251,7 +4926,10 @@
     <w:name w:val="List Bullet"/>
     <w:basedOn w:val="Normal"/>
     <w:autoRedefine/>
-    <w:rsid w:val="006D2B6A"/>
+    <w:rsid w:val="0022610D"/>
+    <w:pPr>
+      <w:ind w:left="360" w:hanging="360"/>
+    </w:pPr>
   </w:style>
   <w:style w:type="paragraph" w:styleId="ListBullet2">
     <w:name w:val="List Bullet 2"/>
@@ -4449,6 +5127,42 @@
       <w:rFonts w:ascii="Tahoma" w:hAnsi="Tahoma" w:cs="Tahoma"/>
       <w:sz w:val="16"/>
       <w:szCs w:val="16"/>
+    </w:rPr>
+  </w:style>
+  <w:style w:type="paragraph" w:styleId="ListParagraph">
+    <w:name w:val="List Paragraph"/>
+    <w:basedOn w:val="Normal"/>
+    <w:uiPriority w:val="34"/>
+    <w:qFormat/>
+    <w:rsid w:val="00B90EC5"/>
+    <w:pPr>
+      <w:ind w:left="720"/>
+      <w:contextualSpacing/>
+    </w:pPr>
+  </w:style>
+  <w:style w:type="character" w:customStyle="1" w:styleId="Heading2Char">
+    <w:name w:val="Heading 2 Char"/>
+    <w:basedOn w:val="DefaultParagraphFont"/>
+    <w:link w:val="Heading2"/>
+    <w:rsid w:val="00767269"/>
+    <w:rPr>
+      <w:rFonts w:ascii="Arial" w:hAnsi="Arial"/>
+      <w:b/>
+      <w:sz w:val="28"/>
+      <w:lang w:val="en-US" w:eastAsia="en-US"/>
+    </w:rPr>
+  </w:style>
+  <w:style w:type="character" w:customStyle="1" w:styleId="Heading3Char">
+    <w:name w:val="Heading 3 Char"/>
+    <w:basedOn w:val="DefaultParagraphFont"/>
+    <w:link w:val="Heading3"/>
+    <w:rsid w:val="00767269"/>
+    <w:rPr>
+      <w:rFonts w:ascii="Arial" w:hAnsi="Arial"/>
+      <w:b/>
+      <w:i/>
+      <w:sz w:val="22"/>
+      <w:lang w:val="en-US" w:eastAsia="en-US"/>
     </w:rPr>
   </w:style>
 </w:styles>

</xml_diff>

<commit_message>
Test case for Bug 2
</commit_message>
<xml_diff>
--- a/UAT/User Acceptance Tests (UAT).docx
+++ b/UAT/User Acceptance Tests (UAT).docx
@@ -16,10 +16,6 @@
         <w:t xml:space="preserve">: </w:t>
       </w:r>
       <w:r>
-        <w:rPr>
-          <w:b w:val="0"/>
-          <w:bCs/>
-        </w:rPr>
         <w:t>Game does not payout at correct level</w:t>
       </w:r>
     </w:p>
@@ -152,8 +148,13 @@
           </w:tcPr>
           <w:p>
             <w:r>
-              <w:t>Abhishek Gaba</w:t>
-            </w:r>
+              <w:t xml:space="preserve">Abhishek </w:t>
+            </w:r>
+            <w:proofErr w:type="spellStart"/>
+            <w:r>
+              <w:t>Gaba</w:t>
+            </w:r>
+            <w:proofErr w:type="spellEnd"/>
           </w:p>
         </w:tc>
         <w:tc>
@@ -251,20 +252,12 @@
         <w:t>Player</w:t>
       </w:r>
     </w:p>
-    <w:p/>
     <w:p>
       <w:pPr>
-        <w:pStyle w:val="Heading1"/>
+        <w:pStyle w:val="Heading2"/>
       </w:pPr>
       <w:r>
-        <w:lastRenderedPageBreak/>
-        <w:t>Script #</w:t>
-      </w:r>
-      <w:r>
-        <w:t xml:space="preserve"> 1</w:t>
-      </w:r>
-      <w:r>
-        <w:t xml:space="preserve">: </w:t>
+        <w:t xml:space="preserve">Script # 1: </w:t>
       </w:r>
       <w:r>
         <w:t>Normal Play – Player Wins</w:t>
@@ -297,13 +290,7 @@
     </w:p>
     <w:p>
       <w:r>
-        <w:t>played with three identical dice with the faces of each dice marked with the</w:t>
-      </w:r>
-      <w:r>
-        <w:t xml:space="preserve"> </w:t>
-      </w:r>
-      <w:r>
-        <w:t>symbols of a crown, anchor, heart, diamond, club and spade.</w:t>
+        <w:t>played with three identical dice with the faces of each dice marked with the symbols of a crown, anchor, heart, diamond, club and spade.</w:t>
       </w:r>
     </w:p>
     <w:p>
@@ -565,8 +552,6 @@
             <w:r>
               <w:t>FAIL</w:t>
             </w:r>
-            <w:bookmarkStart w:id="6" w:name="_GoBack"/>
-            <w:bookmarkEnd w:id="6"/>
           </w:p>
         </w:tc>
       </w:tr>
@@ -611,6 +596,7 @@
           </w:tcPr>
           <w:p>
             <w:r>
+              <w:lastRenderedPageBreak/>
               <w:t>5</w:t>
             </w:r>
           </w:p>
@@ -639,6 +625,617 @@
         </w:tc>
       </w:tr>
     </w:tbl>
+    <w:p/>
+    <w:p>
+      <w:r>
+        <w:br w:type="page"/>
+      </w:r>
+    </w:p>
+    <w:p>
+      <w:pPr>
+        <w:pStyle w:val="Heading1"/>
+      </w:pPr>
+      <w:r>
+        <w:lastRenderedPageBreak/>
+        <w:t xml:space="preserve">Scenario # </w:t>
+      </w:r>
+      <w:r>
+        <w:t>2</w:t>
+      </w:r>
+      <w:r>
+        <w:t xml:space="preserve">: </w:t>
+      </w:r>
+      <w:r>
+        <w:t>Player cannot reach betting limit</w:t>
+      </w:r>
+    </w:p>
+    <w:p>
+      <w:pPr>
+        <w:pStyle w:val="Heading2"/>
+      </w:pPr>
+      <w:r>
+        <w:t>Scenario Description</w:t>
+      </w:r>
+    </w:p>
+    <w:p>
+      <w:pPr>
+        <w:pStyle w:val="ListBullet"/>
+      </w:pPr>
+      <w:r>
+        <w:t>Limit set to 0, but game ends with player still with 5 (dollars) remaining.</w:t>
+      </w:r>
+    </w:p>
+    <w:p>
+      <w:pPr>
+        <w:pStyle w:val="Heading2"/>
+      </w:pPr>
+      <w:r>
+        <w:t>Version Control</w:t>
+      </w:r>
+    </w:p>
+    <w:tbl>
+      <w:tblPr>
+        <w:tblStyle w:val="TableGrid8"/>
+        <w:tblW w:w="0" w:type="auto"/>
+        <w:tblLook w:val="0020" w:firstRow="1" w:lastRow="0" w:firstColumn="0" w:lastColumn="0" w:noHBand="0" w:noVBand="0"/>
+      </w:tblPr>
+      <w:tblGrid>
+        <w:gridCol w:w="1416"/>
+        <w:gridCol w:w="1429"/>
+        <w:gridCol w:w="2099"/>
+        <w:gridCol w:w="3680"/>
+      </w:tblGrid>
+      <w:tr>
+        <w:trPr>
+          <w:cnfStyle w:val="100000000000" w:firstRow="1" w:lastRow="0" w:firstColumn="0" w:lastColumn="0" w:oddVBand="0" w:evenVBand="0" w:oddHBand="0" w:evenHBand="0" w:firstRowFirstColumn="0" w:firstRowLastColumn="0" w:lastRowFirstColumn="0" w:lastRowLastColumn="0"/>
+        </w:trPr>
+        <w:tc>
+          <w:tcPr>
+            <w:tcW w:w="1416" w:type="dxa"/>
+          </w:tcPr>
+          <w:p>
+            <w:r>
+              <w:t>Version #</w:t>
+            </w:r>
+          </w:p>
+        </w:tc>
+        <w:tc>
+          <w:tcPr>
+            <w:tcW w:w="1429" w:type="dxa"/>
+          </w:tcPr>
+          <w:p>
+            <w:r>
+              <w:t>Date</w:t>
+            </w:r>
+          </w:p>
+        </w:tc>
+        <w:tc>
+          <w:tcPr>
+            <w:tcW w:w="2099" w:type="dxa"/>
+          </w:tcPr>
+          <w:p>
+            <w:r>
+              <w:t>Author</w:t>
+            </w:r>
+          </w:p>
+        </w:tc>
+        <w:tc>
+          <w:tcPr>
+            <w:tcW w:w="3680" w:type="dxa"/>
+          </w:tcPr>
+          <w:p>
+            <w:r>
+              <w:t>Description</w:t>
+            </w:r>
+          </w:p>
+        </w:tc>
+      </w:tr>
+      <w:tr>
+        <w:tc>
+          <w:tcPr>
+            <w:tcW w:w="1416" w:type="dxa"/>
+          </w:tcPr>
+          <w:p>
+            <w:r>
+              <w:t>0.1</w:t>
+            </w:r>
+          </w:p>
+        </w:tc>
+        <w:tc>
+          <w:tcPr>
+            <w:tcW w:w="1429" w:type="dxa"/>
+          </w:tcPr>
+          <w:p>
+            <w:r>
+              <w:t>12/10/2016</w:t>
+            </w:r>
+          </w:p>
+        </w:tc>
+        <w:tc>
+          <w:tcPr>
+            <w:tcW w:w="2099" w:type="dxa"/>
+          </w:tcPr>
+          <w:p>
+            <w:r>
+              <w:t>Salman Ahmed</w:t>
+            </w:r>
+          </w:p>
+        </w:tc>
+        <w:tc>
+          <w:tcPr>
+            <w:tcW w:w="3680" w:type="dxa"/>
+          </w:tcPr>
+          <w:p>
+            <w:r>
+              <w:t>Initial Draft</w:t>
+            </w:r>
+          </w:p>
+        </w:tc>
+      </w:tr>
+    </w:tbl>
+    <w:p>
+      <w:pPr>
+        <w:pStyle w:val="Heading2"/>
+      </w:pPr>
+      <w:r>
+        <w:t>Test Scripts</w:t>
+      </w:r>
+    </w:p>
+    <w:p>
+      <w:pPr>
+        <w:pStyle w:val="ListParagraph"/>
+        <w:numPr>
+          <w:ilvl w:val="0"/>
+          <w:numId w:val="37"/>
+        </w:numPr>
+      </w:pPr>
+      <w:r>
+        <w:t>Player cannot reach betting limit</w:t>
+      </w:r>
+    </w:p>
+    <w:p>
+      <w:pPr>
+        <w:pStyle w:val="Heading2"/>
+      </w:pPr>
+      <w:r>
+        <w:t>Use Case</w:t>
+      </w:r>
+    </w:p>
+    <w:p>
+      <w:pPr>
+        <w:pStyle w:val="ListBullet"/>
+      </w:pPr>
+      <w:r>
+        <w:t>Player</w:t>
+      </w:r>
+      <w:r>
+        <w:t xml:space="preserve"> lose</w:t>
+      </w:r>
+    </w:p>
+    <w:p>
+      <w:pPr>
+        <w:pStyle w:val="Heading2"/>
+      </w:pPr>
+      <w:r>
+        <w:t>Test Components/Requirements</w:t>
+      </w:r>
+    </w:p>
+    <w:p>
+      <w:pPr>
+        <w:pStyle w:val="ListBullet"/>
+      </w:pPr>
+      <w:r>
+        <w:t>Dice</w:t>
+      </w:r>
+    </w:p>
+    <w:p>
+      <w:pPr>
+        <w:pStyle w:val="ListBullet"/>
+      </w:pPr>
+      <w:r>
+        <w:t>Game</w:t>
+      </w:r>
+    </w:p>
+    <w:p>
+      <w:pPr>
+        <w:pStyle w:val="ListBullet"/>
+      </w:pPr>
+      <w:r>
+        <w:t>Player</w:t>
+      </w:r>
+    </w:p>
+    <w:p>
+      <w:pPr>
+        <w:pStyle w:val="Heading2"/>
+      </w:pPr>
+      <w:r>
+        <w:t>Script # 1: Normal Play – Player Wins</w:t>
+      </w:r>
+    </w:p>
+    <w:p>
+      <w:pPr>
+        <w:pStyle w:val="Heading3"/>
+      </w:pPr>
+      <w:r>
+        <w:t>Script Description</w:t>
+      </w:r>
+    </w:p>
+    <w:p>
+      <w:r>
+        <w:t xml:space="preserve">Player plays one match and </w:t>
+      </w:r>
+      <w:r>
+        <w:t xml:space="preserve">loses but game ends besides player still has 5 dollars of </w:t>
+      </w:r>
+      <w:proofErr w:type="spellStart"/>
+      <w:r>
+        <w:t>balancel</w:t>
+      </w:r>
+      <w:proofErr w:type="spellEnd"/>
+    </w:p>
+    <w:p>
+      <w:pPr>
+        <w:pStyle w:val="Heading3"/>
+      </w:pPr>
+      <w:r>
+        <w:t>Testing Requirements</w:t>
+      </w:r>
+    </w:p>
+    <w:p>
+      <w:r>
+        <w:t>P</w:t>
+      </w:r>
+      <w:r>
+        <w:t>layed with three identical dice with the faces of each dice marked with the symbols of a crown, anchor, heart, diamond, club and spade.</w:t>
+      </w:r>
+    </w:p>
+    <w:p>
+      <w:pPr>
+        <w:pStyle w:val="Heading3"/>
+      </w:pPr>
+      <w:r>
+        <w:t>Script Steps</w:t>
+      </w:r>
+    </w:p>
+    <w:tbl>
+      <w:tblPr>
+        <w:tblW w:w="8708" w:type="dxa"/>
+        <w:tblBorders>
+          <w:top w:val="single" w:sz="6" w:space="0" w:color="000080"/>
+          <w:left w:val="single" w:sz="6" w:space="0" w:color="000080"/>
+          <w:bottom w:val="single" w:sz="6" w:space="0" w:color="000080"/>
+          <w:right w:val="single" w:sz="6" w:space="0" w:color="000080"/>
+          <w:insideH w:val="single" w:sz="6" w:space="0" w:color="000080"/>
+          <w:insideV w:val="single" w:sz="6" w:space="0" w:color="000080"/>
+        </w:tblBorders>
+        <w:tblLayout w:type="fixed"/>
+        <w:tblLook w:val="00A0" w:firstRow="1" w:lastRow="0" w:firstColumn="1" w:lastColumn="0" w:noHBand="0" w:noVBand="0"/>
+      </w:tblPr>
+      <w:tblGrid>
+        <w:gridCol w:w="738"/>
+        <w:gridCol w:w="3416"/>
+        <w:gridCol w:w="3795"/>
+        <w:gridCol w:w="759"/>
+      </w:tblGrid>
+      <w:tr>
+        <w:trPr>
+          <w:tblHeader/>
+        </w:trPr>
+        <w:tc>
+          <w:tcPr>
+            <w:tcW w:w="738" w:type="dxa"/>
+            <w:shd w:val="solid" w:color="000080" w:fill="FFFFFF"/>
+          </w:tcPr>
+          <w:p>
+            <w:pPr>
+              <w:jc w:val="center"/>
+              <w:rPr>
+                <w:b/>
+                <w:bCs/>
+                <w:color w:val="FFFFFF"/>
+              </w:rPr>
+            </w:pPr>
+            <w:r>
+              <w:rPr>
+                <w:b/>
+                <w:bCs/>
+                <w:color w:val="FFFFFF"/>
+              </w:rPr>
+              <w:t>Step #</w:t>
+            </w:r>
+          </w:p>
+        </w:tc>
+        <w:tc>
+          <w:tcPr>
+            <w:tcW w:w="3416" w:type="dxa"/>
+            <w:shd w:val="solid" w:color="000080" w:fill="FFFFFF"/>
+          </w:tcPr>
+          <w:p>
+            <w:pPr>
+              <w:jc w:val="center"/>
+              <w:rPr>
+                <w:b/>
+                <w:bCs/>
+                <w:color w:val="FFFFFF"/>
+              </w:rPr>
+            </w:pPr>
+            <w:r>
+              <w:rPr>
+                <w:b/>
+                <w:bCs/>
+                <w:color w:val="FFFFFF"/>
+              </w:rPr>
+              <w:t>Test Action</w:t>
+            </w:r>
+          </w:p>
+        </w:tc>
+        <w:tc>
+          <w:tcPr>
+            <w:tcW w:w="3795" w:type="dxa"/>
+            <w:shd w:val="solid" w:color="000080" w:fill="FFFFFF"/>
+          </w:tcPr>
+          <w:p>
+            <w:pPr>
+              <w:jc w:val="center"/>
+              <w:rPr>
+                <w:b/>
+                <w:bCs/>
+                <w:color w:val="FFFFFF"/>
+              </w:rPr>
+            </w:pPr>
+            <w:r>
+              <w:rPr>
+                <w:b/>
+                <w:bCs/>
+                <w:color w:val="FFFFFF"/>
+              </w:rPr>
+              <w:t>Expected Results</w:t>
+            </w:r>
+          </w:p>
+        </w:tc>
+        <w:tc>
+          <w:tcPr>
+            <w:tcW w:w="759" w:type="dxa"/>
+            <w:shd w:val="solid" w:color="000080" w:fill="FFFFFF"/>
+          </w:tcPr>
+          <w:p>
+            <w:pPr>
+              <w:jc w:val="center"/>
+              <w:rPr>
+                <w:b/>
+                <w:bCs/>
+                <w:color w:val="FFFFFF"/>
+              </w:rPr>
+            </w:pPr>
+            <w:r>
+              <w:rPr>
+                <w:b/>
+                <w:bCs/>
+                <w:color w:val="FFFFFF"/>
+              </w:rPr>
+              <w:t>Pass/ Fail</w:t>
+            </w:r>
+          </w:p>
+        </w:tc>
+      </w:tr>
+      <w:tr>
+        <w:tc>
+          <w:tcPr>
+            <w:tcW w:w="738" w:type="dxa"/>
+          </w:tcPr>
+          <w:p>
+            <w:r>
+              <w:t>1</w:t>
+            </w:r>
+          </w:p>
+        </w:tc>
+        <w:tc>
+          <w:tcPr>
+            <w:tcW w:w="3416" w:type="dxa"/>
+          </w:tcPr>
+          <w:p>
+            <w:pPr>
+              <w:pStyle w:val="ListBullet"/>
+            </w:pPr>
+            <w:r>
+              <w:t>Dealers throws the dice</w:t>
+            </w:r>
+          </w:p>
+        </w:tc>
+        <w:tc>
+          <w:tcPr>
+            <w:tcW w:w="3795" w:type="dxa"/>
+          </w:tcPr>
+          <w:p/>
+        </w:tc>
+        <w:tc>
+          <w:tcPr>
+            <w:tcW w:w="759" w:type="dxa"/>
+          </w:tcPr>
+          <w:p/>
+        </w:tc>
+      </w:tr>
+      <w:tr>
+        <w:tc>
+          <w:tcPr>
+            <w:tcW w:w="738" w:type="dxa"/>
+          </w:tcPr>
+          <w:p>
+            <w:r>
+              <w:t>2</w:t>
+            </w:r>
+          </w:p>
+        </w:tc>
+        <w:tc>
+          <w:tcPr>
+            <w:tcW w:w="3416" w:type="dxa"/>
+          </w:tcPr>
+          <w:p>
+            <w:pPr>
+              <w:pStyle w:val="ListBullet"/>
+            </w:pPr>
+            <w:r>
+              <w:t>S</w:t>
+            </w:r>
+            <w:r>
+              <w:t>ymbol</w:t>
+            </w:r>
+            <w:r>
+              <w:t xml:space="preserve"> didn’t</w:t>
+            </w:r>
+            <w:r>
+              <w:t xml:space="preserve"> </w:t>
+            </w:r>
+            <w:proofErr w:type="gramStart"/>
+            <w:r>
+              <w:t>appears</w:t>
+            </w:r>
+            <w:proofErr w:type="gramEnd"/>
+            <w:r>
+              <w:t xml:space="preserve"> on one or more of the uppermost face of the three dice</w:t>
+            </w:r>
+          </w:p>
+        </w:tc>
+        <w:tc>
+          <w:tcPr>
+            <w:tcW w:w="3795" w:type="dxa"/>
+          </w:tcPr>
+          <w:p/>
+        </w:tc>
+        <w:tc>
+          <w:tcPr>
+            <w:tcW w:w="759" w:type="dxa"/>
+          </w:tcPr>
+          <w:p/>
+        </w:tc>
+      </w:tr>
+      <w:tr>
+        <w:tc>
+          <w:tcPr>
+            <w:tcW w:w="738" w:type="dxa"/>
+          </w:tcPr>
+          <w:p>
+            <w:r>
+              <w:t>3</w:t>
+            </w:r>
+          </w:p>
+        </w:tc>
+        <w:tc>
+          <w:tcPr>
+            <w:tcW w:w="3416" w:type="dxa"/>
+          </w:tcPr>
+          <w:p>
+            <w:pPr>
+              <w:pStyle w:val="ListBullet"/>
+            </w:pPr>
+            <w:r>
+              <w:t xml:space="preserve">Player </w:t>
+            </w:r>
+            <w:r>
+              <w:t>loses</w:t>
+            </w:r>
+          </w:p>
+        </w:tc>
+        <w:tc>
+          <w:tcPr>
+            <w:tcW w:w="3795" w:type="dxa"/>
+          </w:tcPr>
+          <w:p/>
+        </w:tc>
+        <w:tc>
+          <w:tcPr>
+            <w:tcW w:w="759" w:type="dxa"/>
+          </w:tcPr>
+          <w:p>
+            <w:bookmarkStart w:id="6" w:name="_GoBack"/>
+            <w:bookmarkEnd w:id="6"/>
+          </w:p>
+        </w:tc>
+      </w:tr>
+      <w:tr>
+        <w:tc>
+          <w:tcPr>
+            <w:tcW w:w="738" w:type="dxa"/>
+          </w:tcPr>
+          <w:p>
+            <w:r>
+              <w:t>4</w:t>
+            </w:r>
+          </w:p>
+        </w:tc>
+        <w:tc>
+          <w:tcPr>
+            <w:tcW w:w="3416" w:type="dxa"/>
+          </w:tcPr>
+          <w:p>
+            <w:pPr>
+              <w:pStyle w:val="ListBullet"/>
+            </w:pPr>
+            <w:r>
+              <w:t>Player should be allowed another turn</w:t>
+            </w:r>
+          </w:p>
+        </w:tc>
+        <w:tc>
+          <w:tcPr>
+            <w:tcW w:w="3795" w:type="dxa"/>
+          </w:tcPr>
+          <w:p>
+            <w:r>
+              <w:t xml:space="preserve">Balance should </w:t>
+            </w:r>
+            <w:r>
+              <w:t>allow another turn</w:t>
+            </w:r>
+          </w:p>
+        </w:tc>
+        <w:tc>
+          <w:tcPr>
+            <w:tcW w:w="759" w:type="dxa"/>
+          </w:tcPr>
+          <w:p>
+            <w:r>
+              <w:t>FAIL</w:t>
+            </w:r>
+          </w:p>
+        </w:tc>
+      </w:tr>
+      <w:tr>
+        <w:tc>
+          <w:tcPr>
+            <w:tcW w:w="738" w:type="dxa"/>
+          </w:tcPr>
+          <w:p>
+            <w:r>
+              <w:t>5</w:t>
+            </w:r>
+          </w:p>
+        </w:tc>
+        <w:tc>
+          <w:tcPr>
+            <w:tcW w:w="3416" w:type="dxa"/>
+          </w:tcPr>
+          <w:p>
+            <w:pPr>
+              <w:pStyle w:val="ListBullet"/>
+            </w:pPr>
+          </w:p>
+        </w:tc>
+        <w:tc>
+          <w:tcPr>
+            <w:tcW w:w="3795" w:type="dxa"/>
+          </w:tcPr>
+          <w:p/>
+        </w:tc>
+        <w:tc>
+          <w:tcPr>
+            <w:tcW w:w="759" w:type="dxa"/>
+          </w:tcPr>
+          <w:p/>
+        </w:tc>
+      </w:tr>
+    </w:tbl>
+    <w:p/>
     <w:p/>
     <w:sectPr>
       <w:headerReference w:type="even" r:id="rId7"/>
@@ -780,7 +1377,7 @@
         <w:noProof/>
         <w:sz w:val="16"/>
       </w:rPr>
-      <w:t>2</w:t>
+      <w:t>4</w:t>
     </w:r>
     <w:r>
       <w:rPr>
@@ -823,7 +1420,7 @@
         <w:noProof/>
         <w:sz w:val="16"/>
       </w:rPr>
-      <w:t>2</w:t>
+      <w:t>4</w:t>
     </w:r>
     <w:r>
       <w:rPr>
@@ -887,7 +1484,7 @@
         <w:noProof/>
         <w:sz w:val="16"/>
       </w:rPr>
-      <w:t>1</w:t>
+      <w:t>3</w:t>
     </w:r>
     <w:r>
       <w:rPr>
@@ -930,7 +1527,7 @@
         <w:noProof/>
         <w:sz w:val="16"/>
       </w:rPr>
-      <w:t>2</w:t>
+      <w:t>4</w:t>
     </w:r>
     <w:r>
       <w:rPr>
@@ -1091,7 +1688,25 @@
         <w:bCs/>
         <w:sz w:val="16"/>
       </w:rPr>
-      <w:t>“Crown And Anchor Game”</w:t>
+      <w:t xml:space="preserve">“Crown </w:t>
+    </w:r>
+    <w:proofErr w:type="gramStart"/>
+    <w:r>
+      <w:rPr>
+        <w:b/>
+        <w:bCs/>
+        <w:sz w:val="16"/>
+      </w:rPr>
+      <w:t>And</w:t>
+    </w:r>
+    <w:proofErr w:type="gramEnd"/>
+    <w:r>
+      <w:rPr>
+        <w:b/>
+        <w:bCs/>
+        <w:sz w:val="16"/>
+      </w:rPr>
+      <w:t xml:space="preserve"> Anchor Game”</w:t>
     </w:r>
     <w:r>
       <w:rPr>
@@ -1173,7 +1788,6 @@
     <w:lvl w:ilvl="0">
       <w:start w:val="1"/>
       <w:numFmt w:val="bullet"/>
-      <w:pStyle w:val="ListBullet"/>
       <w:lvlText w:val=""/>
       <w:lvlJc w:val="left"/>
       <w:pPr>
@@ -5142,6 +5756,7 @@
   </w:style>
   <w:style w:type="character" w:customStyle="1" w:styleId="Heading2Char">
     <w:name w:val="Heading 2 Char"/>
+    <w:aliases w:val="h2 Char"/>
     <w:basedOn w:val="DefaultParagraphFont"/>
     <w:link w:val="Heading2"/>
     <w:rsid w:val="00767269"/>

</xml_diff>

<commit_message>
Improvide the UAT documentation with bug 1 screenshots and details
</commit_message>
<xml_diff>
--- a/UAT/User Acceptance Tests (UAT).docx
+++ b/UAT/User Acceptance Tests (UAT).docx
@@ -16,10 +16,6 @@
         <w:t xml:space="preserve">: </w:t>
       </w:r>
       <w:r>
-        <w:rPr>
-          <w:b w:val="0"/>
-          <w:bCs/>
-        </w:rPr>
         <w:t>Game does not payout at correct level</w:t>
       </w:r>
     </w:p>
@@ -38,7 +34,7 @@
         <w:pStyle w:val="ListBullet"/>
       </w:pPr>
       <w:r>
-        <w:t>When player wins on 1 match, balance does not increase.</w:t>
+        <w:t>When player wins on consecutive matches, but balance does not increase.</w:t>
       </w:r>
     </w:p>
     <w:p>
@@ -152,8 +148,13 @@
           </w:tcPr>
           <w:p>
             <w:r>
-              <w:t>Abhishek Gaba</w:t>
-            </w:r>
+              <w:t xml:space="preserve">Abhishek </w:t>
+            </w:r>
+            <w:proofErr w:type="spellStart"/>
+            <w:r>
+              <w:t>Gaba</w:t>
+            </w:r>
+            <w:proofErr w:type="spellEnd"/>
           </w:p>
         </w:tc>
         <w:tc>
@@ -167,6 +168,53 @@
           </w:p>
         </w:tc>
       </w:tr>
+      <w:tr>
+        <w:tc>
+          <w:tcPr>
+            <w:tcW w:w="1416" w:type="dxa"/>
+          </w:tcPr>
+          <w:p>
+            <w:r>
+              <w:t>0.2</w:t>
+            </w:r>
+          </w:p>
+        </w:tc>
+        <w:tc>
+          <w:tcPr>
+            <w:tcW w:w="1429" w:type="dxa"/>
+          </w:tcPr>
+          <w:p>
+            <w:r>
+              <w:t>13/10/2016</w:t>
+            </w:r>
+          </w:p>
+        </w:tc>
+        <w:tc>
+          <w:tcPr>
+            <w:tcW w:w="2099" w:type="dxa"/>
+          </w:tcPr>
+          <w:p>
+            <w:r>
+              <w:t xml:space="preserve">Abhishek </w:t>
+            </w:r>
+            <w:proofErr w:type="spellStart"/>
+            <w:r>
+              <w:t>Gaba</w:t>
+            </w:r>
+            <w:proofErr w:type="spellEnd"/>
+          </w:p>
+        </w:tc>
+        <w:tc>
+          <w:tcPr>
+            <w:tcW w:w="3680" w:type="dxa"/>
+          </w:tcPr>
+          <w:p>
+            <w:r>
+              <w:t>Updated with buggy behavior screenshots and improved description.</w:t>
+            </w:r>
+          </w:p>
+        </w:tc>
+      </w:tr>
     </w:tbl>
     <w:p>
       <w:pPr>
@@ -206,13 +254,7 @@
         <w:pStyle w:val="ListBullet"/>
       </w:pPr>
       <w:r>
-        <w:t>Play</w:t>
-      </w:r>
-      <w:r>
-        <w:t>er</w:t>
-      </w:r>
-      <w:r>
-        <w:t xml:space="preserve"> wins</w:t>
+        <w:t>Player wins in consecutive matches</w:t>
       </w:r>
     </w:p>
     <w:p>
@@ -251,20 +293,12 @@
         <w:t>Player</w:t>
       </w:r>
     </w:p>
-    <w:p/>
     <w:p>
       <w:pPr>
-        <w:pStyle w:val="Heading1"/>
-      </w:pPr>
-      <w:r>
-        <w:lastRenderedPageBreak/>
-        <w:t>Script #</w:t>
-      </w:r>
-      <w:r>
-        <w:t xml:space="preserve"> 1</w:t>
-      </w:r>
-      <w:r>
-        <w:t xml:space="preserve">: </w:t>
+        <w:pStyle w:val="Heading2"/>
+      </w:pPr>
+      <w:r>
+        <w:t xml:space="preserve">Script # 1: </w:t>
       </w:r>
       <w:r>
         <w:t>Normal Play – Player Wins</w:t>
@@ -282,7 +316,10 @@
     </w:p>
     <w:p>
       <w:r>
-        <w:t xml:space="preserve">Player plays one match and wins it but his/her balance does not increase which means game does not payout correctly. </w:t>
+        <w:t>Player (Fred) plays one match and wins consecutive turns, but his balance does not increase which means game does not payout correctly</w:t>
+      </w:r>
+      <w:r>
+        <w:t xml:space="preserve">. </w:t>
       </w:r>
     </w:p>
     <w:p>
@@ -297,13 +334,10 @@
     </w:p>
     <w:p>
       <w:r>
-        <w:t>played with three identical dice with the faces of each dice marked with the</w:t>
-      </w:r>
-      <w:r>
-        <w:t xml:space="preserve"> </w:t>
-      </w:r>
-      <w:r>
-        <w:t>symbols of a crown, anchor, heart, diamond, club and spade.</w:t>
+        <w:t>P</w:t>
+      </w:r>
+      <w:r>
+        <w:t>layed with three identical dice with the faces of each dice marked with the symbols of a crown, anchor, heart, diamond, club and spade.</w:t>
       </w:r>
     </w:p>
     <w:p>
@@ -565,8 +599,484 @@
             <w:r>
               <w:t>FAIL</w:t>
             </w:r>
-            <w:bookmarkStart w:id="6" w:name="_GoBack"/>
-            <w:bookmarkEnd w:id="6"/>
+          </w:p>
+        </w:tc>
+      </w:tr>
+    </w:tbl>
+    <w:p>
+      <w:pPr>
+        <w:pStyle w:val="Heading3"/>
+      </w:pPr>
+      <w:r>
+        <w:lastRenderedPageBreak/>
+        <w:t>Output from the Automated Test</w:t>
+      </w:r>
+    </w:p>
+    <w:p>
+      <w:r>
+        <w:t xml:space="preserve">Figure 1 shows that Fred won in turn 22,23, and 24 but balance didn’t increase. </w:t>
+      </w:r>
+      <w:bookmarkStart w:id="6" w:name="_GoBack"/>
+      <w:bookmarkEnd w:id="6"/>
+    </w:p>
+    <w:p>
+      <w:pPr>
+        <w:keepNext/>
+        <w:jc w:val="center"/>
+      </w:pPr>
+      <w:r>
+        <w:rPr>
+          <w:noProof/>
+        </w:rPr>
+        <w:drawing>
+          <wp:inline distT="0" distB="0" distL="0" distR="0" wp14:anchorId="130F48DB" wp14:editId="4C6AC6E2">
+            <wp:extent cx="2496137" cy="5181600"/>
+            <wp:effectExtent l="0" t="0" r="0" b="0"/>
+            <wp:docPr id="2" name="Picture 2"/>
+            <wp:cNvGraphicFramePr>
+              <a:graphicFrameLocks xmlns:a="http://schemas.openxmlformats.org/drawingml/2006/main" noChangeAspect="1"/>
+            </wp:cNvGraphicFramePr>
+            <a:graphic xmlns:a="http://schemas.openxmlformats.org/drawingml/2006/main">
+              <a:graphicData uri="http://schemas.openxmlformats.org/drawingml/2006/picture">
+                <pic:pic xmlns:pic="http://schemas.openxmlformats.org/drawingml/2006/picture">
+                  <pic:nvPicPr>
+                    <pic:cNvPr id="1" name=""/>
+                    <pic:cNvPicPr/>
+                  </pic:nvPicPr>
+                  <pic:blipFill>
+                    <a:blip r:embed="rId7"/>
+                    <a:stretch>
+                      <a:fillRect/>
+                    </a:stretch>
+                  </pic:blipFill>
+                  <pic:spPr>
+                    <a:xfrm>
+                      <a:off x="0" y="0"/>
+                      <a:ext cx="2498666" cy="5186849"/>
+                    </a:xfrm>
+                    <a:prstGeom prst="rect">
+                      <a:avLst/>
+                    </a:prstGeom>
+                  </pic:spPr>
+                </pic:pic>
+              </a:graphicData>
+            </a:graphic>
+          </wp:inline>
+        </w:drawing>
+      </w:r>
+    </w:p>
+    <w:p>
+      <w:pPr>
+        <w:jc w:val="center"/>
+      </w:pPr>
+      <w:r>
+        <w:t xml:space="preserve">Figure </w:t>
+      </w:r>
+      <w:r>
+        <w:fldChar w:fldCharType="begin"/>
+      </w:r>
+      <w:r>
+        <w:instrText xml:space="preserve"> SEQ Figure \* ARABIC </w:instrText>
+      </w:r>
+      <w:r>
+        <w:fldChar w:fldCharType="separate"/>
+      </w:r>
+      <w:r>
+        <w:rPr>
+          <w:noProof/>
+        </w:rPr>
+        <w:t>1</w:t>
+      </w:r>
+      <w:r>
+        <w:fldChar w:fldCharType="end"/>
+      </w:r>
+      <w:r>
+        <w:t xml:space="preserve"> - Bug1</w:t>
+      </w:r>
+    </w:p>
+    <w:p>
+      <w:r>
+        <w:br w:type="page"/>
+      </w:r>
+    </w:p>
+    <w:p>
+      <w:pPr>
+        <w:pStyle w:val="Heading1"/>
+      </w:pPr>
+      <w:r>
+        <w:lastRenderedPageBreak/>
+        <w:t xml:space="preserve">Scenario # 2: </w:t>
+      </w:r>
+      <w:r>
+        <w:t>Player cannot reach betting limit</w:t>
+      </w:r>
+    </w:p>
+    <w:p>
+      <w:pPr>
+        <w:pStyle w:val="Heading2"/>
+      </w:pPr>
+      <w:r>
+        <w:t>Scenario Description</w:t>
+      </w:r>
+    </w:p>
+    <w:p>
+      <w:pPr>
+        <w:pStyle w:val="ListBullet"/>
+      </w:pPr>
+      <w:r>
+        <w:t>Limit set to 0, but game ends with player still with 5 (dollars) remaining.</w:t>
+      </w:r>
+    </w:p>
+    <w:p>
+      <w:pPr>
+        <w:pStyle w:val="Heading2"/>
+      </w:pPr>
+      <w:r>
+        <w:t>Version Control</w:t>
+      </w:r>
+    </w:p>
+    <w:tbl>
+      <w:tblPr>
+        <w:tblStyle w:val="TableGrid8"/>
+        <w:tblW w:w="0" w:type="auto"/>
+        <w:tblLook w:val="0020" w:firstRow="1" w:lastRow="0" w:firstColumn="0" w:lastColumn="0" w:noHBand="0" w:noVBand="0"/>
+      </w:tblPr>
+      <w:tblGrid>
+        <w:gridCol w:w="1416"/>
+        <w:gridCol w:w="1429"/>
+        <w:gridCol w:w="2099"/>
+        <w:gridCol w:w="3680"/>
+      </w:tblGrid>
+      <w:tr>
+        <w:trPr>
+          <w:cnfStyle w:val="100000000000" w:firstRow="1" w:lastRow="0" w:firstColumn="0" w:lastColumn="0" w:oddVBand="0" w:evenVBand="0" w:oddHBand="0" w:evenHBand="0" w:firstRowFirstColumn="0" w:firstRowLastColumn="0" w:lastRowFirstColumn="0" w:lastRowLastColumn="0"/>
+        </w:trPr>
+        <w:tc>
+          <w:tcPr>
+            <w:tcW w:w="1416" w:type="dxa"/>
+          </w:tcPr>
+          <w:p>
+            <w:r>
+              <w:t>Version #</w:t>
+            </w:r>
+          </w:p>
+        </w:tc>
+        <w:tc>
+          <w:tcPr>
+            <w:tcW w:w="1429" w:type="dxa"/>
+          </w:tcPr>
+          <w:p>
+            <w:r>
+              <w:t>Date</w:t>
+            </w:r>
+          </w:p>
+        </w:tc>
+        <w:tc>
+          <w:tcPr>
+            <w:tcW w:w="2099" w:type="dxa"/>
+          </w:tcPr>
+          <w:p>
+            <w:r>
+              <w:t>Author</w:t>
+            </w:r>
+          </w:p>
+        </w:tc>
+        <w:tc>
+          <w:tcPr>
+            <w:tcW w:w="3680" w:type="dxa"/>
+          </w:tcPr>
+          <w:p>
+            <w:r>
+              <w:t>Description</w:t>
+            </w:r>
+          </w:p>
+        </w:tc>
+      </w:tr>
+      <w:tr>
+        <w:tc>
+          <w:tcPr>
+            <w:tcW w:w="1416" w:type="dxa"/>
+          </w:tcPr>
+          <w:p>
+            <w:r>
+              <w:t>0.1</w:t>
+            </w:r>
+          </w:p>
+        </w:tc>
+        <w:tc>
+          <w:tcPr>
+            <w:tcW w:w="1429" w:type="dxa"/>
+          </w:tcPr>
+          <w:p>
+            <w:r>
+              <w:t>12/10/2016</w:t>
+            </w:r>
+          </w:p>
+        </w:tc>
+        <w:tc>
+          <w:tcPr>
+            <w:tcW w:w="2099" w:type="dxa"/>
+          </w:tcPr>
+          <w:p>
+            <w:r>
+              <w:t>Salman Ahmed</w:t>
+            </w:r>
+          </w:p>
+        </w:tc>
+        <w:tc>
+          <w:tcPr>
+            <w:tcW w:w="3680" w:type="dxa"/>
+          </w:tcPr>
+          <w:p>
+            <w:r>
+              <w:t>Initial Draft</w:t>
+            </w:r>
+          </w:p>
+        </w:tc>
+      </w:tr>
+    </w:tbl>
+    <w:p>
+      <w:pPr>
+        <w:pStyle w:val="Heading2"/>
+      </w:pPr>
+      <w:r>
+        <w:t>Test Scripts</w:t>
+      </w:r>
+    </w:p>
+    <w:p>
+      <w:pPr>
+        <w:pStyle w:val="ListParagraph"/>
+        <w:numPr>
+          <w:ilvl w:val="0"/>
+          <w:numId w:val="37"/>
+        </w:numPr>
+      </w:pPr>
+      <w:r>
+        <w:t>Player cannot reach betting limit</w:t>
+      </w:r>
+    </w:p>
+    <w:p>
+      <w:pPr>
+        <w:pStyle w:val="Heading2"/>
+      </w:pPr>
+      <w:r>
+        <w:t>Use Case</w:t>
+      </w:r>
+    </w:p>
+    <w:p>
+      <w:pPr>
+        <w:pStyle w:val="ListBullet"/>
+      </w:pPr>
+      <w:r>
+        <w:t>Player</w:t>
+      </w:r>
+      <w:r>
+        <w:t xml:space="preserve"> lose</w:t>
+      </w:r>
+    </w:p>
+    <w:p>
+      <w:pPr>
+        <w:pStyle w:val="Heading2"/>
+      </w:pPr>
+      <w:r>
+        <w:t>Test Components/Requirements</w:t>
+      </w:r>
+    </w:p>
+    <w:p>
+      <w:pPr>
+        <w:pStyle w:val="ListBullet"/>
+      </w:pPr>
+      <w:r>
+        <w:t>Dice</w:t>
+      </w:r>
+    </w:p>
+    <w:p>
+      <w:pPr>
+        <w:pStyle w:val="ListBullet"/>
+      </w:pPr>
+      <w:r>
+        <w:t>Game</w:t>
+      </w:r>
+    </w:p>
+    <w:p>
+      <w:pPr>
+        <w:pStyle w:val="ListBullet"/>
+      </w:pPr>
+      <w:r>
+        <w:t>Player</w:t>
+      </w:r>
+    </w:p>
+    <w:p>
+      <w:pPr>
+        <w:pStyle w:val="Heading2"/>
+      </w:pPr>
+      <w:r>
+        <w:t>Script # 1: Normal Play – Player Wins</w:t>
+      </w:r>
+    </w:p>
+    <w:p>
+      <w:pPr>
+        <w:pStyle w:val="Heading3"/>
+      </w:pPr>
+      <w:r>
+        <w:t>Script Description</w:t>
+      </w:r>
+    </w:p>
+    <w:p>
+      <w:r>
+        <w:t xml:space="preserve">Player plays one match and </w:t>
+      </w:r>
+      <w:r>
+        <w:t xml:space="preserve">loses but game ends besides player still has 5 dollars of </w:t>
+      </w:r>
+      <w:proofErr w:type="spellStart"/>
+      <w:r>
+        <w:t>balancel</w:t>
+      </w:r>
+      <w:proofErr w:type="spellEnd"/>
+    </w:p>
+    <w:p>
+      <w:pPr>
+        <w:pStyle w:val="Heading3"/>
+      </w:pPr>
+      <w:r>
+        <w:t>Testing Requirements</w:t>
+      </w:r>
+    </w:p>
+    <w:p>
+      <w:r>
+        <w:t>P</w:t>
+      </w:r>
+      <w:r>
+        <w:t>layed with three identical dice with the faces of each dice marked with the symbols of a crown, anchor, heart, diamond, club and spade.</w:t>
+      </w:r>
+    </w:p>
+    <w:p>
+      <w:pPr>
+        <w:pStyle w:val="Heading3"/>
+      </w:pPr>
+      <w:r>
+        <w:t>Script Steps</w:t>
+      </w:r>
+    </w:p>
+    <w:tbl>
+      <w:tblPr>
+        <w:tblW w:w="8708" w:type="dxa"/>
+        <w:tblBorders>
+          <w:top w:val="single" w:sz="6" w:space="0" w:color="000080"/>
+          <w:left w:val="single" w:sz="6" w:space="0" w:color="000080"/>
+          <w:bottom w:val="single" w:sz="6" w:space="0" w:color="000080"/>
+          <w:right w:val="single" w:sz="6" w:space="0" w:color="000080"/>
+          <w:insideH w:val="single" w:sz="6" w:space="0" w:color="000080"/>
+          <w:insideV w:val="single" w:sz="6" w:space="0" w:color="000080"/>
+        </w:tblBorders>
+        <w:tblLayout w:type="fixed"/>
+        <w:tblLook w:val="00A0" w:firstRow="1" w:lastRow="0" w:firstColumn="1" w:lastColumn="0" w:noHBand="0" w:noVBand="0"/>
+      </w:tblPr>
+      <w:tblGrid>
+        <w:gridCol w:w="738"/>
+        <w:gridCol w:w="3416"/>
+        <w:gridCol w:w="3795"/>
+        <w:gridCol w:w="759"/>
+      </w:tblGrid>
+      <w:tr>
+        <w:trPr>
+          <w:tblHeader/>
+        </w:trPr>
+        <w:tc>
+          <w:tcPr>
+            <w:tcW w:w="738" w:type="dxa"/>
+            <w:shd w:val="solid" w:color="000080" w:fill="FFFFFF"/>
+          </w:tcPr>
+          <w:p>
+            <w:pPr>
+              <w:jc w:val="center"/>
+              <w:rPr>
+                <w:b/>
+                <w:bCs/>
+                <w:color w:val="FFFFFF"/>
+              </w:rPr>
+            </w:pPr>
+            <w:r>
+              <w:rPr>
+                <w:b/>
+                <w:bCs/>
+                <w:color w:val="FFFFFF"/>
+              </w:rPr>
+              <w:t>Step #</w:t>
+            </w:r>
+          </w:p>
+        </w:tc>
+        <w:tc>
+          <w:tcPr>
+            <w:tcW w:w="3416" w:type="dxa"/>
+            <w:shd w:val="solid" w:color="000080" w:fill="FFFFFF"/>
+          </w:tcPr>
+          <w:p>
+            <w:pPr>
+              <w:jc w:val="center"/>
+              <w:rPr>
+                <w:b/>
+                <w:bCs/>
+                <w:color w:val="FFFFFF"/>
+              </w:rPr>
+            </w:pPr>
+            <w:r>
+              <w:rPr>
+                <w:b/>
+                <w:bCs/>
+                <w:color w:val="FFFFFF"/>
+              </w:rPr>
+              <w:t>Test Action</w:t>
+            </w:r>
+          </w:p>
+        </w:tc>
+        <w:tc>
+          <w:tcPr>
+            <w:tcW w:w="3795" w:type="dxa"/>
+            <w:shd w:val="solid" w:color="000080" w:fill="FFFFFF"/>
+          </w:tcPr>
+          <w:p>
+            <w:pPr>
+              <w:jc w:val="center"/>
+              <w:rPr>
+                <w:b/>
+                <w:bCs/>
+                <w:color w:val="FFFFFF"/>
+              </w:rPr>
+            </w:pPr>
+            <w:r>
+              <w:rPr>
+                <w:b/>
+                <w:bCs/>
+                <w:color w:val="FFFFFF"/>
+              </w:rPr>
+              <w:t>Expected Results</w:t>
+            </w:r>
+          </w:p>
+        </w:tc>
+        <w:tc>
+          <w:tcPr>
+            <w:tcW w:w="759" w:type="dxa"/>
+            <w:shd w:val="solid" w:color="000080" w:fill="FFFFFF"/>
+          </w:tcPr>
+          <w:p>
+            <w:pPr>
+              <w:jc w:val="center"/>
+              <w:rPr>
+                <w:b/>
+                <w:bCs/>
+                <w:color w:val="FFFFFF"/>
+              </w:rPr>
+            </w:pPr>
+            <w:r>
+              <w:rPr>
+                <w:b/>
+                <w:bCs/>
+                <w:color w:val="FFFFFF"/>
+              </w:rPr>
+              <w:t>Pass/ Fail</w:t>
+            </w:r>
           </w:p>
         </w:tc>
       </w:tr>
@@ -577,7 +1087,7 @@
           </w:tcPr>
           <w:p>
             <w:r>
-              <w:t>4</w:t>
+              <w:t>1</w:t>
             </w:r>
           </w:p>
         </w:tc>
@@ -589,6 +1099,9 @@
             <w:pPr>
               <w:pStyle w:val="ListBullet"/>
             </w:pPr>
+            <w:r>
+              <w:t>Dealers throws the dice</w:t>
+            </w:r>
           </w:p>
         </w:tc>
         <w:tc>
@@ -602,6 +1115,145 @@
             <w:tcW w:w="759" w:type="dxa"/>
           </w:tcPr>
           <w:p/>
+        </w:tc>
+      </w:tr>
+      <w:tr>
+        <w:tc>
+          <w:tcPr>
+            <w:tcW w:w="738" w:type="dxa"/>
+          </w:tcPr>
+          <w:p>
+            <w:r>
+              <w:t>2</w:t>
+            </w:r>
+          </w:p>
+        </w:tc>
+        <w:tc>
+          <w:tcPr>
+            <w:tcW w:w="3416" w:type="dxa"/>
+          </w:tcPr>
+          <w:p>
+            <w:pPr>
+              <w:pStyle w:val="ListBullet"/>
+            </w:pPr>
+            <w:r>
+              <w:t>S</w:t>
+            </w:r>
+            <w:r>
+              <w:t>ymbol</w:t>
+            </w:r>
+            <w:r>
+              <w:t xml:space="preserve"> didn’t</w:t>
+            </w:r>
+            <w:r>
+              <w:t xml:space="preserve"> </w:t>
+            </w:r>
+            <w:proofErr w:type="gramStart"/>
+            <w:r>
+              <w:t>appears</w:t>
+            </w:r>
+            <w:proofErr w:type="gramEnd"/>
+            <w:r>
+              <w:t xml:space="preserve"> on one or more of the uppermost face of the three dice</w:t>
+            </w:r>
+          </w:p>
+        </w:tc>
+        <w:tc>
+          <w:tcPr>
+            <w:tcW w:w="3795" w:type="dxa"/>
+          </w:tcPr>
+          <w:p/>
+        </w:tc>
+        <w:tc>
+          <w:tcPr>
+            <w:tcW w:w="759" w:type="dxa"/>
+          </w:tcPr>
+          <w:p/>
+        </w:tc>
+      </w:tr>
+      <w:tr>
+        <w:tc>
+          <w:tcPr>
+            <w:tcW w:w="738" w:type="dxa"/>
+          </w:tcPr>
+          <w:p>
+            <w:r>
+              <w:t>3</w:t>
+            </w:r>
+          </w:p>
+        </w:tc>
+        <w:tc>
+          <w:tcPr>
+            <w:tcW w:w="3416" w:type="dxa"/>
+          </w:tcPr>
+          <w:p>
+            <w:pPr>
+              <w:pStyle w:val="ListBullet"/>
+            </w:pPr>
+            <w:r>
+              <w:t xml:space="preserve">Player </w:t>
+            </w:r>
+            <w:r>
+              <w:t>loses</w:t>
+            </w:r>
+          </w:p>
+        </w:tc>
+        <w:tc>
+          <w:tcPr>
+            <w:tcW w:w="3795" w:type="dxa"/>
+          </w:tcPr>
+          <w:p/>
+        </w:tc>
+        <w:tc>
+          <w:tcPr>
+            <w:tcW w:w="759" w:type="dxa"/>
+          </w:tcPr>
+          <w:p/>
+        </w:tc>
+      </w:tr>
+      <w:tr>
+        <w:tc>
+          <w:tcPr>
+            <w:tcW w:w="738" w:type="dxa"/>
+          </w:tcPr>
+          <w:p>
+            <w:r>
+              <w:t>4</w:t>
+            </w:r>
+          </w:p>
+        </w:tc>
+        <w:tc>
+          <w:tcPr>
+            <w:tcW w:w="3416" w:type="dxa"/>
+          </w:tcPr>
+          <w:p>
+            <w:pPr>
+              <w:pStyle w:val="ListBullet"/>
+            </w:pPr>
+            <w:r>
+              <w:t>Player should be allowed another turn</w:t>
+            </w:r>
+          </w:p>
+        </w:tc>
+        <w:tc>
+          <w:tcPr>
+            <w:tcW w:w="3795" w:type="dxa"/>
+          </w:tcPr>
+          <w:p>
+            <w:r>
+              <w:t>Balance should allow another turn</w:t>
+            </w:r>
+          </w:p>
+        </w:tc>
+        <w:tc>
+          <w:tcPr>
+            <w:tcW w:w="759" w:type="dxa"/>
+          </w:tcPr>
+          <w:p>
+            <w:r>
+              <w:t>FAIL</w:t>
+            </w:r>
+          </w:p>
         </w:tc>
       </w:tr>
       <w:tr>
@@ -640,11 +1292,12 @@
       </w:tr>
     </w:tbl>
     <w:p/>
+    <w:p/>
     <w:sectPr>
-      <w:headerReference w:type="even" r:id="rId7"/>
-      <w:headerReference w:type="default" r:id="rId8"/>
-      <w:footerReference w:type="even" r:id="rId9"/>
-      <w:footerReference w:type="default" r:id="rId10"/>
+      <w:headerReference w:type="even" r:id="rId8"/>
+      <w:headerReference w:type="default" r:id="rId9"/>
+      <w:footerReference w:type="even" r:id="rId10"/>
+      <w:footerReference w:type="default" r:id="rId11"/>
       <w:pgSz w:w="12240" w:h="15840" w:code="1"/>
       <w:pgMar w:top="1800" w:right="1800" w:bottom="1440" w:left="1800" w:header="720" w:footer="720" w:gutter="0"/>
       <w:cols w:space="720"/>
@@ -731,7 +1384,7 @@
         <w:noProof/>
         <w:sz w:val="16"/>
       </w:rPr>
-      <w:t>10/14/2016</w:t>
+      <w:t>10/16/2016</w:t>
     </w:r>
     <w:r>
       <w:rPr>
@@ -780,7 +1433,7 @@
         <w:noProof/>
         <w:sz w:val="16"/>
       </w:rPr>
-      <w:t>2</w:t>
+      <w:t>4</w:t>
     </w:r>
     <w:r>
       <w:rPr>
@@ -823,7 +1476,7 @@
         <w:noProof/>
         <w:sz w:val="16"/>
       </w:rPr>
-      <w:t>2</w:t>
+      <w:t>4</w:t>
     </w:r>
     <w:r>
       <w:rPr>
@@ -887,7 +1540,7 @@
         <w:noProof/>
         <w:sz w:val="16"/>
       </w:rPr>
-      <w:t>1</w:t>
+      <w:t>3</w:t>
     </w:r>
     <w:r>
       <w:rPr>
@@ -930,7 +1583,7 @@
         <w:noProof/>
         <w:sz w:val="16"/>
       </w:rPr>
-      <w:t>2</w:t>
+      <w:t>4</w:t>
     </w:r>
     <w:r>
       <w:rPr>
@@ -969,7 +1622,7 @@
         <w:noProof/>
         <w:sz w:val="16"/>
       </w:rPr>
-      <w:t>10/14/2016</w:t>
+      <w:t>10/16/2016</w:t>
     </w:r>
     <w:r>
       <w:rPr>
@@ -1091,7 +1744,25 @@
         <w:bCs/>
         <w:sz w:val="16"/>
       </w:rPr>
-      <w:t>“Crown And Anchor Game”</w:t>
+      <w:t xml:space="preserve">“Crown </w:t>
+    </w:r>
+    <w:proofErr w:type="gramStart"/>
+    <w:r>
+      <w:rPr>
+        <w:b/>
+        <w:bCs/>
+        <w:sz w:val="16"/>
+      </w:rPr>
+      <w:t>And</w:t>
+    </w:r>
+    <w:proofErr w:type="gramEnd"/>
+    <w:r>
+      <w:rPr>
+        <w:b/>
+        <w:bCs/>
+        <w:sz w:val="16"/>
+      </w:rPr>
+      <w:t xml:space="preserve"> Anchor Game”</w:t>
     </w:r>
     <w:r>
       <w:rPr>
@@ -1173,7 +1844,6 @@
     <w:lvl w:ilvl="0">
       <w:start w:val="1"/>
       <w:numFmt w:val="bullet"/>
-      <w:pStyle w:val="ListBullet"/>
       <w:lvlText w:val=""/>
       <w:lvlJc w:val="left"/>
       <w:pPr>
@@ -5142,6 +5812,7 @@
   </w:style>
   <w:style w:type="character" w:customStyle="1" w:styleId="Heading2Char">
     <w:name w:val="Heading 2 Char"/>
+    <w:aliases w:val="h2 Char"/>
     <w:basedOn w:val="DefaultParagraphFont"/>
     <w:link w:val="Heading2"/>
     <w:rsid w:val="00767269"/>

</xml_diff>

<commit_message>
Added bug evidence screenshots to UAT document, and improved text description
</commit_message>
<xml_diff>
--- a/UAT/User Acceptance Tests (UAT).docx
+++ b/UAT/User Acceptance Tests (UAT).docx
@@ -53,10 +53,10 @@
         <w:tblLook w:val="0020" w:firstRow="1" w:lastRow="0" w:firstColumn="0" w:lastColumn="0" w:noHBand="0" w:noVBand="0"/>
       </w:tblPr>
       <w:tblGrid>
-        <w:gridCol w:w="1416"/>
-        <w:gridCol w:w="1429"/>
-        <w:gridCol w:w="2099"/>
-        <w:gridCol w:w="3680"/>
+        <w:gridCol w:w="1162"/>
+        <w:gridCol w:w="1440"/>
+        <w:gridCol w:w="1710"/>
+        <w:gridCol w:w="4312"/>
       </w:tblGrid>
       <w:tr>
         <w:trPr>
@@ -64,7 +64,7 @@
         </w:trPr>
         <w:tc>
           <w:tcPr>
-            <w:tcW w:w="1416" w:type="dxa"/>
+            <w:tcW w:w="1162" w:type="dxa"/>
           </w:tcPr>
           <w:p>
             <w:r>
@@ -74,7 +74,7 @@
         </w:tc>
         <w:tc>
           <w:tcPr>
-            <w:tcW w:w="1429" w:type="dxa"/>
+            <w:tcW w:w="1440" w:type="dxa"/>
           </w:tcPr>
           <w:p>
             <w:r>
@@ -84,7 +84,7 @@
         </w:tc>
         <w:tc>
           <w:tcPr>
-            <w:tcW w:w="2099" w:type="dxa"/>
+            <w:tcW w:w="1710" w:type="dxa"/>
           </w:tcPr>
           <w:p>
             <w:r>
@@ -94,7 +94,7 @@
         </w:tc>
         <w:tc>
           <w:tcPr>
-            <w:tcW w:w="3680" w:type="dxa"/>
+            <w:tcW w:w="4312" w:type="dxa"/>
           </w:tcPr>
           <w:p>
             <w:r>
@@ -106,7 +106,7 @@
       <w:tr>
         <w:tc>
           <w:tcPr>
-            <w:tcW w:w="1416" w:type="dxa"/>
+            <w:tcW w:w="1162" w:type="dxa"/>
           </w:tcPr>
           <w:p>
             <w:r>
@@ -116,7 +116,7 @@
         </w:tc>
         <w:tc>
           <w:tcPr>
-            <w:tcW w:w="1429" w:type="dxa"/>
+            <w:tcW w:w="1440" w:type="dxa"/>
           </w:tcPr>
           <w:p>
             <w:r>
@@ -144,7 +144,7 @@
         </w:tc>
         <w:tc>
           <w:tcPr>
-            <w:tcW w:w="2099" w:type="dxa"/>
+            <w:tcW w:w="1710" w:type="dxa"/>
           </w:tcPr>
           <w:p>
             <w:r>
@@ -159,7 +159,7 @@
         </w:tc>
         <w:tc>
           <w:tcPr>
-            <w:tcW w:w="3680" w:type="dxa"/>
+            <w:tcW w:w="4312" w:type="dxa"/>
           </w:tcPr>
           <w:p>
             <w:r>
@@ -171,7 +171,7 @@
       <w:tr>
         <w:tc>
           <w:tcPr>
-            <w:tcW w:w="1416" w:type="dxa"/>
+            <w:tcW w:w="1162" w:type="dxa"/>
           </w:tcPr>
           <w:p>
             <w:r>
@@ -181,7 +181,7 @@
         </w:tc>
         <w:tc>
           <w:tcPr>
-            <w:tcW w:w="1429" w:type="dxa"/>
+            <w:tcW w:w="1440" w:type="dxa"/>
           </w:tcPr>
           <w:p>
             <w:r>
@@ -191,7 +191,7 @@
         </w:tc>
         <w:tc>
           <w:tcPr>
-            <w:tcW w:w="2099" w:type="dxa"/>
+            <w:tcW w:w="1710" w:type="dxa"/>
           </w:tcPr>
           <w:p>
             <w:r>
@@ -206,7 +206,7 @@
         </w:tc>
         <w:tc>
           <w:tcPr>
-            <w:tcW w:w="3680" w:type="dxa"/>
+            <w:tcW w:w="4312" w:type="dxa"/>
           </w:tcPr>
           <w:p>
             <w:r>
@@ -328,6 +328,7 @@
       </w:pPr>
       <w:bookmarkStart w:id="4" w:name="_Toc43786492"/>
       <w:r>
+        <w:lastRenderedPageBreak/>
         <w:t>Testing Requirements</w:t>
       </w:r>
       <w:bookmarkEnd w:id="4"/>
@@ -579,6 +580,9 @@
             <w:r>
               <w:t>Player wins</w:t>
             </w:r>
+            <w:r>
+              <w:t xml:space="preserve"> in consecutive turns</w:t>
+            </w:r>
           </w:p>
         </w:tc>
         <w:tc>
@@ -608,7 +612,6 @@
         <w:pStyle w:val="Heading3"/>
       </w:pPr>
       <w:r>
-        <w:lastRenderedPageBreak/>
         <w:t>Output from the Automated Test</w:t>
       </w:r>
     </w:p>
@@ -616,8 +619,6 @@
       <w:r>
         <w:t xml:space="preserve">Figure 1 shows that Fred won in turn 22,23, and 24 but balance didn’t increase. </w:t>
       </w:r>
-      <w:bookmarkStart w:id="6" w:name="_GoBack"/>
-      <w:bookmarkEnd w:id="6"/>
     </w:p>
     <w:p>
       <w:pPr>
@@ -628,6 +629,7 @@
         <w:rPr>
           <w:noProof/>
         </w:rPr>
+        <w:lastRenderedPageBreak/>
         <w:drawing>
           <wp:inline distT="0" distB="0" distL="0" distR="0" wp14:anchorId="130F48DB" wp14:editId="4C6AC6E2">
             <wp:extent cx="2496137" cy="5181600"/>
@@ -742,10 +744,10 @@
         <w:tblLook w:val="0020" w:firstRow="1" w:lastRow="0" w:firstColumn="0" w:lastColumn="0" w:noHBand="0" w:noVBand="0"/>
       </w:tblPr>
       <w:tblGrid>
-        <w:gridCol w:w="1416"/>
-        <w:gridCol w:w="1429"/>
-        <w:gridCol w:w="2099"/>
-        <w:gridCol w:w="3680"/>
+        <w:gridCol w:w="1162"/>
+        <w:gridCol w:w="1375"/>
+        <w:gridCol w:w="1775"/>
+        <w:gridCol w:w="4312"/>
       </w:tblGrid>
       <w:tr>
         <w:trPr>
@@ -753,7 +755,7 @@
         </w:trPr>
         <w:tc>
           <w:tcPr>
-            <w:tcW w:w="1416" w:type="dxa"/>
+            <w:tcW w:w="1162" w:type="dxa"/>
           </w:tcPr>
           <w:p>
             <w:r>
@@ -763,7 +765,7 @@
         </w:tc>
         <w:tc>
           <w:tcPr>
-            <w:tcW w:w="1429" w:type="dxa"/>
+            <w:tcW w:w="1375" w:type="dxa"/>
           </w:tcPr>
           <w:p>
             <w:r>
@@ -773,7 +775,7 @@
         </w:tc>
         <w:tc>
           <w:tcPr>
-            <w:tcW w:w="2099" w:type="dxa"/>
+            <w:tcW w:w="1775" w:type="dxa"/>
           </w:tcPr>
           <w:p>
             <w:r>
@@ -783,7 +785,7 @@
         </w:tc>
         <w:tc>
           <w:tcPr>
-            <w:tcW w:w="3680" w:type="dxa"/>
+            <w:tcW w:w="4312" w:type="dxa"/>
           </w:tcPr>
           <w:p>
             <w:r>
@@ -795,7 +797,7 @@
       <w:tr>
         <w:tc>
           <w:tcPr>
-            <w:tcW w:w="1416" w:type="dxa"/>
+            <w:tcW w:w="1162" w:type="dxa"/>
           </w:tcPr>
           <w:p>
             <w:r>
@@ -805,7 +807,7 @@
         </w:tc>
         <w:tc>
           <w:tcPr>
-            <w:tcW w:w="1429" w:type="dxa"/>
+            <w:tcW w:w="1375" w:type="dxa"/>
           </w:tcPr>
           <w:p>
             <w:r>
@@ -815,7 +817,7 @@
         </w:tc>
         <w:tc>
           <w:tcPr>
-            <w:tcW w:w="2099" w:type="dxa"/>
+            <w:tcW w:w="1775" w:type="dxa"/>
           </w:tcPr>
           <w:p>
             <w:r>
@@ -825,11 +827,53 @@
         </w:tc>
         <w:tc>
           <w:tcPr>
-            <w:tcW w:w="3680" w:type="dxa"/>
+            <w:tcW w:w="4312" w:type="dxa"/>
           </w:tcPr>
           <w:p>
             <w:r>
               <w:t>Initial Draft</w:t>
+            </w:r>
+          </w:p>
+        </w:tc>
+      </w:tr>
+      <w:tr>
+        <w:tc>
+          <w:tcPr>
+            <w:tcW w:w="1162" w:type="dxa"/>
+          </w:tcPr>
+          <w:p>
+            <w:r>
+              <w:t>0.2</w:t>
+            </w:r>
+          </w:p>
+        </w:tc>
+        <w:tc>
+          <w:tcPr>
+            <w:tcW w:w="1375" w:type="dxa"/>
+          </w:tcPr>
+          <w:p>
+            <w:r>
+              <w:t>13/10/2016</w:t>
+            </w:r>
+          </w:p>
+        </w:tc>
+        <w:tc>
+          <w:tcPr>
+            <w:tcW w:w="1775" w:type="dxa"/>
+          </w:tcPr>
+          <w:p>
+            <w:r>
+              <w:t>Salman Ahmed</w:t>
+            </w:r>
+          </w:p>
+        </w:tc>
+        <w:tc>
+          <w:tcPr>
+            <w:tcW w:w="4312" w:type="dxa"/>
+          </w:tcPr>
+          <w:p>
+            <w:r>
+              <w:t>Improved text, added bug reproducing screenshots.</w:t>
             </w:r>
           </w:p>
         </w:tc>
@@ -911,7 +955,10 @@
         <w:pStyle w:val="Heading2"/>
       </w:pPr>
       <w:r>
-        <w:t>Script # 1: Normal Play – Player Wins</w:t>
+        <w:t xml:space="preserve">Script # 1: Normal Play – Player </w:t>
+      </w:r>
+      <w:r>
+        <w:t>cannot reach betting limit</w:t>
       </w:r>
     </w:p>
     <w:p>
@@ -924,22 +971,39 @@
     </w:p>
     <w:p>
       <w:r>
-        <w:t xml:space="preserve">Player plays one match and </w:t>
-      </w:r>
-      <w:r>
-        <w:t xml:space="preserve">loses but game ends besides player still has 5 dollars of </w:t>
-      </w:r>
-      <w:proofErr w:type="spellStart"/>
-      <w:r>
-        <w:t>balancel</w:t>
-      </w:r>
-      <w:proofErr w:type="spellEnd"/>
+        <w:t>Player</w:t>
+      </w:r>
+      <w:r>
+        <w:t xml:space="preserve"> (Fred)</w:t>
+      </w:r>
+      <w:r>
+        <w:t xml:space="preserve"> plays one match and </w:t>
+      </w:r>
+      <w:r>
+        <w:t>loses but game ends besides</w:t>
+      </w:r>
+      <w:r>
+        <w:t xml:space="preserve"> limit is set to 0 and</w:t>
+      </w:r>
+      <w:r>
+        <w:t xml:space="preserve"> </w:t>
+      </w:r>
+      <w:r>
+        <w:t>Fred still have a balance of $</w:t>
+      </w:r>
+      <w:r>
+        <w:t>5</w:t>
+      </w:r>
+      <w:r>
+        <w:t>.</w:t>
+      </w:r>
     </w:p>
     <w:p>
       <w:pPr>
         <w:pStyle w:val="Heading3"/>
       </w:pPr>
       <w:r>
+        <w:lastRenderedPageBreak/>
         <w:t>Testing Requirements</w:t>
       </w:r>
     </w:p>
@@ -1148,11 +1212,9 @@
             <w:r>
               <w:t xml:space="preserve"> </w:t>
             </w:r>
-            <w:proofErr w:type="gramStart"/>
-            <w:r>
-              <w:t>appears</w:t>
-            </w:r>
-            <w:proofErr w:type="gramEnd"/>
+            <w:r>
+              <w:t>appear</w:t>
+            </w:r>
             <w:r>
               <w:t xml:space="preserve"> on one or more of the uppermost face of the three dice</w:t>
             </w:r>
@@ -1196,6 +1258,9 @@
             <w:r>
               <w:t>loses</w:t>
             </w:r>
+            <w:r>
+              <w:t xml:space="preserve"> in consecutive turns</w:t>
+            </w:r>
           </w:p>
         </w:tc>
         <w:tc>
@@ -1231,7 +1296,10 @@
               <w:pStyle w:val="ListBullet"/>
             </w:pPr>
             <w:r>
-              <w:t>Player should be allowed another turn</w:t>
+              <w:t xml:space="preserve">Player balance is $5 and </w:t>
+            </w:r>
+            <w:r>
+              <w:t>should be allowed another turn</w:t>
             </w:r>
           </w:p>
         </w:tc>
@@ -1241,7 +1309,7 @@
           </w:tcPr>
           <w:p>
             <w:r>
-              <w:t>Balance should allow another turn</w:t>
+              <w:t>Player should have another turn</w:t>
             </w:r>
           </w:p>
         </w:tc>
@@ -1256,48 +1324,111 @@
           </w:p>
         </w:tc>
       </w:tr>
-      <w:tr>
-        <w:tc>
-          <w:tcPr>
-            <w:tcW w:w="738" w:type="dxa"/>
-          </w:tcPr>
-          <w:p>
-            <w:r>
-              <w:t>5</w:t>
-            </w:r>
-          </w:p>
-        </w:tc>
-        <w:tc>
-          <w:tcPr>
-            <w:tcW w:w="3416" w:type="dxa"/>
-          </w:tcPr>
-          <w:p>
-            <w:pPr>
-              <w:pStyle w:val="ListBullet"/>
-            </w:pPr>
-          </w:p>
-        </w:tc>
-        <w:tc>
-          <w:tcPr>
-            <w:tcW w:w="3795" w:type="dxa"/>
-          </w:tcPr>
-          <w:p/>
-        </w:tc>
-        <w:tc>
-          <w:tcPr>
-            <w:tcW w:w="759" w:type="dxa"/>
-          </w:tcPr>
-          <w:p/>
-        </w:tc>
-      </w:tr>
     </w:tbl>
-    <w:p/>
-    <w:p/>
+    <w:p>
+      <w:pPr>
+        <w:pStyle w:val="Heading3"/>
+      </w:pPr>
+      <w:r>
+        <w:t>Output from the Automated Test</w:t>
+      </w:r>
+    </w:p>
+    <w:p>
+      <w:r>
+        <w:t>Figure 2</w:t>
+      </w:r>
+      <w:r>
+        <w:t xml:space="preserve"> shows that Fred </w:t>
+      </w:r>
+      <w:r>
+        <w:t>still have a balance of $5 after 40 turns but game ends.</w:t>
+      </w:r>
+    </w:p>
+    <w:p>
+      <w:pPr>
+        <w:keepNext/>
+        <w:jc w:val="center"/>
+      </w:pPr>
+      <w:r>
+        <w:rPr>
+          <w:noProof/>
+        </w:rPr>
+        <w:lastRenderedPageBreak/>
+        <w:drawing>
+          <wp:inline distT="0" distB="0" distL="0" distR="0" wp14:anchorId="47292312" wp14:editId="103354FD">
+            <wp:extent cx="2979420" cy="2394779"/>
+            <wp:effectExtent l="0" t="0" r="0" b="5715"/>
+            <wp:docPr id="1" name="Picture 1"/>
+            <wp:cNvGraphicFramePr>
+              <a:graphicFrameLocks xmlns:a="http://schemas.openxmlformats.org/drawingml/2006/main" noChangeAspect="1"/>
+            </wp:cNvGraphicFramePr>
+            <a:graphic xmlns:a="http://schemas.openxmlformats.org/drawingml/2006/main">
+              <a:graphicData uri="http://schemas.openxmlformats.org/drawingml/2006/picture">
+                <pic:pic xmlns:pic="http://schemas.openxmlformats.org/drawingml/2006/picture">
+                  <pic:nvPicPr>
+                    <pic:cNvPr id="1" name=""/>
+                    <pic:cNvPicPr/>
+                  </pic:nvPicPr>
+                  <pic:blipFill>
+                    <a:blip r:embed="rId8"/>
+                    <a:stretch>
+                      <a:fillRect/>
+                    </a:stretch>
+                  </pic:blipFill>
+                  <pic:spPr>
+                    <a:xfrm>
+                      <a:off x="0" y="0"/>
+                      <a:ext cx="2988416" cy="2402010"/>
+                    </a:xfrm>
+                    <a:prstGeom prst="rect">
+                      <a:avLst/>
+                    </a:prstGeom>
+                  </pic:spPr>
+                </pic:pic>
+              </a:graphicData>
+            </a:graphic>
+          </wp:inline>
+        </w:drawing>
+      </w:r>
+    </w:p>
+    <w:p>
+      <w:pPr>
+        <w:jc w:val="center"/>
+      </w:pPr>
+      <w:r>
+        <w:t xml:space="preserve">Figure </w:t>
+      </w:r>
+      <w:r>
+        <w:fldChar w:fldCharType="begin"/>
+      </w:r>
+      <w:r>
+        <w:instrText xml:space="preserve"> SEQ Figure \* ARABIC </w:instrText>
+      </w:r>
+      <w:r>
+        <w:fldChar w:fldCharType="separate"/>
+      </w:r>
+      <w:r>
+        <w:rPr>
+          <w:noProof/>
+        </w:rPr>
+        <w:t>2</w:t>
+      </w:r>
+      <w:r>
+        <w:fldChar w:fldCharType="end"/>
+      </w:r>
+      <w:r>
+        <w:t xml:space="preserve"> - Bug2</w:t>
+      </w:r>
+    </w:p>
+    <w:p>
+      <w:bookmarkStart w:id="6" w:name="_GoBack"/>
+      <w:bookmarkEnd w:id="6"/>
+    </w:p>
     <w:sectPr>
-      <w:headerReference w:type="even" r:id="rId8"/>
-      <w:headerReference w:type="default" r:id="rId9"/>
-      <w:footerReference w:type="even" r:id="rId10"/>
-      <w:footerReference w:type="default" r:id="rId11"/>
+      <w:headerReference w:type="even" r:id="rId9"/>
+      <w:headerReference w:type="default" r:id="rId10"/>
+      <w:footerReference w:type="even" r:id="rId11"/>
+      <w:footerReference w:type="default" r:id="rId12"/>
       <w:pgSz w:w="12240" w:h="15840" w:code="1"/>
       <w:pgMar w:top="1800" w:right="1800" w:bottom="1440" w:left="1800" w:header="720" w:footer="720" w:gutter="0"/>
       <w:cols w:space="720"/>
@@ -1433,7 +1564,7 @@
         <w:noProof/>
         <w:sz w:val="16"/>
       </w:rPr>
-      <w:t>4</w:t>
+      <w:t>6</w:t>
     </w:r>
     <w:r>
       <w:rPr>
@@ -1476,7 +1607,7 @@
         <w:noProof/>
         <w:sz w:val="16"/>
       </w:rPr>
-      <w:t>4</w:t>
+      <w:t>6</w:t>
     </w:r>
     <w:r>
       <w:rPr>
@@ -1540,7 +1671,7 @@
         <w:noProof/>
         <w:sz w:val="16"/>
       </w:rPr>
-      <w:t>3</w:t>
+      <w:t>5</w:t>
     </w:r>
     <w:r>
       <w:rPr>
@@ -1583,7 +1714,7 @@
         <w:noProof/>
         <w:sz w:val="16"/>
       </w:rPr>
-      <w:t>4</w:t>
+      <w:t>6</w:t>
     </w:r>
     <w:r>
       <w:rPr>
@@ -1675,14 +1806,12 @@
       <w:rPr>
         <w:b/>
         <w:bCs/>
-        <w:sz w:val="24"/>
       </w:rPr>
     </w:pPr>
     <w:r>
       <w:rPr>
         <w:b/>
         <w:bCs/>
-        <w:sz w:val="24"/>
       </w:rPr>
       <w:t>Establish Kingdom</w:t>
     </w:r>
@@ -1717,14 +1846,12 @@
       <w:rPr>
         <w:b/>
         <w:bCs/>
-        <w:sz w:val="24"/>
       </w:rPr>
     </w:pPr>
     <w:r>
       <w:rPr>
         <w:b/>
         <w:bCs/>
-        <w:sz w:val="24"/>
       </w:rPr>
       <w:t>Establish Kingdom</w:t>
     </w:r>
@@ -5176,11 +5303,13 @@
   <w:style w:type="paragraph" w:default="1" w:styleId="Normal">
     <w:name w:val="Normal"/>
     <w:qFormat/>
+    <w:rsid w:val="00D87575"/>
     <w:pPr>
-      <w:spacing w:before="120"/>
+      <w:spacing w:before="120" w:line="360" w:lineRule="auto"/>
     </w:pPr>
     <w:rPr>
-      <w:rFonts w:ascii="Arial" w:hAnsi="Arial"/>
+      <w:rFonts w:asciiTheme="minorHAnsi" w:hAnsiTheme="minorHAnsi"/>
+      <w:sz w:val="24"/>
       <w:lang w:val="en-US" w:eastAsia="en-US"/>
     </w:rPr>
   </w:style>
@@ -5189,35 +5318,34 @@
     <w:basedOn w:val="Normal"/>
     <w:next w:val="Normal"/>
     <w:qFormat/>
-    <w:rsid w:val="009553C9"/>
+    <w:rsid w:val="00D87575"/>
     <w:pPr>
       <w:keepNext/>
       <w:pageBreakBefore/>
-      <w:spacing w:before="240" w:after="120"/>
+      <w:spacing w:before="240" w:after="120" w:line="240" w:lineRule="auto"/>
       <w:outlineLvl w:val="0"/>
     </w:pPr>
     <w:rPr>
       <w:b/>
       <w:kern w:val="28"/>
-      <w:sz w:val="32"/>
+      <w:sz w:val="36"/>
     </w:rPr>
   </w:style>
   <w:style w:type="paragraph" w:styleId="Heading2">
     <w:name w:val="heading 2"/>
-    <w:aliases w:val="h2"/>
     <w:basedOn w:val="Normal"/>
     <w:next w:val="Normal"/>
     <w:link w:val="Heading2Char"/>
     <w:qFormat/>
-    <w:rsid w:val="009553C9"/>
+    <w:rsid w:val="00D87575"/>
     <w:pPr>
       <w:keepNext/>
-      <w:spacing w:before="240" w:after="120"/>
+      <w:spacing w:before="240" w:after="120" w:line="240" w:lineRule="auto"/>
       <w:outlineLvl w:val="1"/>
     </w:pPr>
     <w:rPr>
       <w:b/>
-      <w:sz w:val="28"/>
+      <w:sz w:val="32"/>
     </w:rPr>
   </w:style>
   <w:style w:type="paragraph" w:styleId="Heading3">
@@ -5226,7 +5354,7 @@
     <w:next w:val="Normal"/>
     <w:link w:val="Heading3Char"/>
     <w:qFormat/>
-    <w:rsid w:val="009553C9"/>
+    <w:rsid w:val="00D87575"/>
     <w:pPr>
       <w:keepNext/>
       <w:tabs>
@@ -5238,7 +5366,7 @@
     <w:rPr>
       <w:b/>
       <w:i/>
-      <w:sz w:val="22"/>
+      <w:sz w:val="28"/>
     </w:rPr>
   </w:style>
   <w:style w:type="paragraph" w:styleId="Heading4">
@@ -5319,7 +5447,6 @@
     </w:pPr>
     <w:rPr>
       <w:rFonts w:ascii="Times New Roman" w:hAnsi="Times New Roman"/>
-      <w:sz w:val="24"/>
       <w:szCs w:val="24"/>
     </w:rPr>
   </w:style>
@@ -5340,7 +5467,6 @@
       <w:rFonts w:ascii="Times New Roman" w:hAnsi="Times New Roman"/>
       <w:i/>
       <w:iCs/>
-      <w:sz w:val="24"/>
       <w:szCs w:val="24"/>
     </w:rPr>
   </w:style>
@@ -5812,14 +5938,13 @@
   </w:style>
   <w:style w:type="character" w:customStyle="1" w:styleId="Heading2Char">
     <w:name w:val="Heading 2 Char"/>
-    <w:aliases w:val="h2 Char"/>
     <w:basedOn w:val="DefaultParagraphFont"/>
     <w:link w:val="Heading2"/>
-    <w:rsid w:val="00767269"/>
+    <w:rsid w:val="00D87575"/>
     <w:rPr>
-      <w:rFonts w:ascii="Arial" w:hAnsi="Arial"/>
+      <w:rFonts w:asciiTheme="minorHAnsi" w:hAnsiTheme="minorHAnsi"/>
       <w:b/>
-      <w:sz w:val="28"/>
+      <w:sz w:val="32"/>
       <w:lang w:val="en-US" w:eastAsia="en-US"/>
     </w:rPr>
   </w:style>
@@ -5827,12 +5952,12 @@
     <w:name w:val="Heading 3 Char"/>
     <w:basedOn w:val="DefaultParagraphFont"/>
     <w:link w:val="Heading3"/>
-    <w:rsid w:val="00767269"/>
+    <w:rsid w:val="00D87575"/>
     <w:rPr>
-      <w:rFonts w:ascii="Arial" w:hAnsi="Arial"/>
+      <w:rFonts w:asciiTheme="minorHAnsi" w:hAnsiTheme="minorHAnsi"/>
       <w:b/>
       <w:i/>
-      <w:sz w:val="22"/>
+      <w:sz w:val="28"/>
       <w:lang w:val="en-US" w:eastAsia="en-US"/>
     </w:rPr>
   </w:style>

</xml_diff>

<commit_message>
revised test case description and added bug reproducing screenshots
</commit_message>
<xml_diff>
--- a/UAT/User Acceptance Tests (UAT).docx
+++ b/UAT/User Acceptance Tests (UAT).docx
@@ -53,10 +53,10 @@
         <w:tblLook w:val="0020" w:firstRow="1" w:lastRow="0" w:firstColumn="0" w:lastColumn="0" w:noHBand="0" w:noVBand="0"/>
       </w:tblPr>
       <w:tblGrid>
-        <w:gridCol w:w="1416"/>
-        <w:gridCol w:w="1429"/>
-        <w:gridCol w:w="2099"/>
-        <w:gridCol w:w="3680"/>
+        <w:gridCol w:w="1162"/>
+        <w:gridCol w:w="1440"/>
+        <w:gridCol w:w="1710"/>
+        <w:gridCol w:w="4312"/>
       </w:tblGrid>
       <w:tr>
         <w:trPr>
@@ -64,7 +64,7 @@
         </w:trPr>
         <w:tc>
           <w:tcPr>
-            <w:tcW w:w="1416" w:type="dxa"/>
+            <w:tcW w:w="1162" w:type="dxa"/>
           </w:tcPr>
           <w:p>
             <w:r>
@@ -74,7 +74,7 @@
         </w:tc>
         <w:tc>
           <w:tcPr>
-            <w:tcW w:w="1429" w:type="dxa"/>
+            <w:tcW w:w="1440" w:type="dxa"/>
           </w:tcPr>
           <w:p>
             <w:r>
@@ -84,7 +84,7 @@
         </w:tc>
         <w:tc>
           <w:tcPr>
-            <w:tcW w:w="2099" w:type="dxa"/>
+            <w:tcW w:w="1710" w:type="dxa"/>
           </w:tcPr>
           <w:p>
             <w:r>
@@ -94,7 +94,7 @@
         </w:tc>
         <w:tc>
           <w:tcPr>
-            <w:tcW w:w="3680" w:type="dxa"/>
+            <w:tcW w:w="4312" w:type="dxa"/>
           </w:tcPr>
           <w:p>
             <w:r>
@@ -106,7 +106,7 @@
       <w:tr>
         <w:tc>
           <w:tcPr>
-            <w:tcW w:w="1416" w:type="dxa"/>
+            <w:tcW w:w="1162" w:type="dxa"/>
           </w:tcPr>
           <w:p>
             <w:r>
@@ -116,7 +116,7 @@
         </w:tc>
         <w:tc>
           <w:tcPr>
-            <w:tcW w:w="1429" w:type="dxa"/>
+            <w:tcW w:w="1440" w:type="dxa"/>
           </w:tcPr>
           <w:p>
             <w:r>
@@ -144,7 +144,7 @@
         </w:tc>
         <w:tc>
           <w:tcPr>
-            <w:tcW w:w="2099" w:type="dxa"/>
+            <w:tcW w:w="1710" w:type="dxa"/>
           </w:tcPr>
           <w:p>
             <w:r>
@@ -159,7 +159,7 @@
         </w:tc>
         <w:tc>
           <w:tcPr>
-            <w:tcW w:w="3680" w:type="dxa"/>
+            <w:tcW w:w="4312" w:type="dxa"/>
           </w:tcPr>
           <w:p>
             <w:r>
@@ -171,7 +171,7 @@
       <w:tr>
         <w:tc>
           <w:tcPr>
-            <w:tcW w:w="1416" w:type="dxa"/>
+            <w:tcW w:w="1162" w:type="dxa"/>
           </w:tcPr>
           <w:p>
             <w:r>
@@ -181,7 +181,7 @@
         </w:tc>
         <w:tc>
           <w:tcPr>
-            <w:tcW w:w="1429" w:type="dxa"/>
+            <w:tcW w:w="1440" w:type="dxa"/>
           </w:tcPr>
           <w:p>
             <w:r>
@@ -191,7 +191,7 @@
         </w:tc>
         <w:tc>
           <w:tcPr>
-            <w:tcW w:w="2099" w:type="dxa"/>
+            <w:tcW w:w="1710" w:type="dxa"/>
           </w:tcPr>
           <w:p>
             <w:r>
@@ -206,7 +206,7 @@
         </w:tc>
         <w:tc>
           <w:tcPr>
-            <w:tcW w:w="3680" w:type="dxa"/>
+            <w:tcW w:w="4312" w:type="dxa"/>
           </w:tcPr>
           <w:p>
             <w:r>
@@ -328,6 +328,7 @@
       </w:pPr>
       <w:bookmarkStart w:id="4" w:name="_Toc43786492"/>
       <w:r>
+        <w:lastRenderedPageBreak/>
         <w:t>Testing Requirements</w:t>
       </w:r>
       <w:bookmarkEnd w:id="4"/>
@@ -579,6 +580,9 @@
             <w:r>
               <w:t>Player wins</w:t>
             </w:r>
+            <w:r>
+              <w:t xml:space="preserve"> in consecutive turns</w:t>
+            </w:r>
           </w:p>
         </w:tc>
         <w:tc>
@@ -608,7 +612,6 @@
         <w:pStyle w:val="Heading3"/>
       </w:pPr>
       <w:r>
-        <w:lastRenderedPageBreak/>
         <w:t>Output from the Automated Test</w:t>
       </w:r>
     </w:p>
@@ -616,8 +619,6 @@
       <w:r>
         <w:t xml:space="preserve">Figure 1 shows that Fred won in turn 22,23, and 24 but balance didn’t increase. </w:t>
       </w:r>
-      <w:bookmarkStart w:id="6" w:name="_GoBack"/>
-      <w:bookmarkEnd w:id="6"/>
     </w:p>
     <w:p>
       <w:pPr>
@@ -628,6 +629,7 @@
         <w:rPr>
           <w:noProof/>
         </w:rPr>
+        <w:lastRenderedPageBreak/>
         <w:drawing>
           <wp:inline distT="0" distB="0" distL="0" distR="0" wp14:anchorId="130F48DB" wp14:editId="4C6AC6E2">
             <wp:extent cx="2496137" cy="5181600"/>
@@ -742,10 +744,10 @@
         <w:tblLook w:val="0020" w:firstRow="1" w:lastRow="0" w:firstColumn="0" w:lastColumn="0" w:noHBand="0" w:noVBand="0"/>
       </w:tblPr>
       <w:tblGrid>
-        <w:gridCol w:w="1416"/>
-        <w:gridCol w:w="1429"/>
-        <w:gridCol w:w="2099"/>
-        <w:gridCol w:w="3680"/>
+        <w:gridCol w:w="1162"/>
+        <w:gridCol w:w="1375"/>
+        <w:gridCol w:w="1775"/>
+        <w:gridCol w:w="4312"/>
       </w:tblGrid>
       <w:tr>
         <w:trPr>
@@ -753,7 +755,7 @@
         </w:trPr>
         <w:tc>
           <w:tcPr>
-            <w:tcW w:w="1416" w:type="dxa"/>
+            <w:tcW w:w="1162" w:type="dxa"/>
           </w:tcPr>
           <w:p>
             <w:r>
@@ -763,7 +765,7 @@
         </w:tc>
         <w:tc>
           <w:tcPr>
-            <w:tcW w:w="1429" w:type="dxa"/>
+            <w:tcW w:w="1375" w:type="dxa"/>
           </w:tcPr>
           <w:p>
             <w:r>
@@ -773,7 +775,7 @@
         </w:tc>
         <w:tc>
           <w:tcPr>
-            <w:tcW w:w="2099" w:type="dxa"/>
+            <w:tcW w:w="1775" w:type="dxa"/>
           </w:tcPr>
           <w:p>
             <w:r>
@@ -783,7 +785,7 @@
         </w:tc>
         <w:tc>
           <w:tcPr>
-            <w:tcW w:w="3680" w:type="dxa"/>
+            <w:tcW w:w="4312" w:type="dxa"/>
           </w:tcPr>
           <w:p>
             <w:r>
@@ -795,7 +797,7 @@
       <w:tr>
         <w:tc>
           <w:tcPr>
-            <w:tcW w:w="1416" w:type="dxa"/>
+            <w:tcW w:w="1162" w:type="dxa"/>
           </w:tcPr>
           <w:p>
             <w:r>
@@ -805,7 +807,7 @@
         </w:tc>
         <w:tc>
           <w:tcPr>
-            <w:tcW w:w="1429" w:type="dxa"/>
+            <w:tcW w:w="1375" w:type="dxa"/>
           </w:tcPr>
           <w:p>
             <w:r>
@@ -815,7 +817,7 @@
         </w:tc>
         <w:tc>
           <w:tcPr>
-            <w:tcW w:w="2099" w:type="dxa"/>
+            <w:tcW w:w="1775" w:type="dxa"/>
           </w:tcPr>
           <w:p>
             <w:r>
@@ -825,11 +827,53 @@
         </w:tc>
         <w:tc>
           <w:tcPr>
-            <w:tcW w:w="3680" w:type="dxa"/>
+            <w:tcW w:w="4312" w:type="dxa"/>
           </w:tcPr>
           <w:p>
             <w:r>
               <w:t>Initial Draft</w:t>
+            </w:r>
+          </w:p>
+        </w:tc>
+      </w:tr>
+      <w:tr>
+        <w:tc>
+          <w:tcPr>
+            <w:tcW w:w="1162" w:type="dxa"/>
+          </w:tcPr>
+          <w:p>
+            <w:r>
+              <w:t>0.2</w:t>
+            </w:r>
+          </w:p>
+        </w:tc>
+        <w:tc>
+          <w:tcPr>
+            <w:tcW w:w="1375" w:type="dxa"/>
+          </w:tcPr>
+          <w:p>
+            <w:r>
+              <w:t>13/10/2016</w:t>
+            </w:r>
+          </w:p>
+        </w:tc>
+        <w:tc>
+          <w:tcPr>
+            <w:tcW w:w="1775" w:type="dxa"/>
+          </w:tcPr>
+          <w:p>
+            <w:r>
+              <w:t>Salman Ahmed</w:t>
+            </w:r>
+          </w:p>
+        </w:tc>
+        <w:tc>
+          <w:tcPr>
+            <w:tcW w:w="4312" w:type="dxa"/>
+          </w:tcPr>
+          <w:p>
+            <w:r>
+              <w:t>Improved text, added bug reproducing screenshots.</w:t>
             </w:r>
           </w:p>
         </w:tc>
@@ -911,7 +955,10 @@
         <w:pStyle w:val="Heading2"/>
       </w:pPr>
       <w:r>
-        <w:t>Script # 1: Normal Play – Player Wins</w:t>
+        <w:t xml:space="preserve">Script # 1: Normal Play – Player </w:t>
+      </w:r>
+      <w:r>
+        <w:t>cannot reach betting limit</w:t>
       </w:r>
     </w:p>
     <w:p>
@@ -924,22 +971,39 @@
     </w:p>
     <w:p>
       <w:r>
-        <w:t xml:space="preserve">Player plays one match and </w:t>
-      </w:r>
-      <w:r>
-        <w:t xml:space="preserve">loses but game ends besides player still has 5 dollars of </w:t>
-      </w:r>
-      <w:proofErr w:type="spellStart"/>
-      <w:r>
-        <w:t>balancel</w:t>
-      </w:r>
-      <w:proofErr w:type="spellEnd"/>
+        <w:t>Player</w:t>
+      </w:r>
+      <w:r>
+        <w:t xml:space="preserve"> (Fred)</w:t>
+      </w:r>
+      <w:r>
+        <w:t xml:space="preserve"> plays one match and </w:t>
+      </w:r>
+      <w:r>
+        <w:t>loses but game ends besides</w:t>
+      </w:r>
+      <w:r>
+        <w:t xml:space="preserve"> limit is set to 0 and</w:t>
+      </w:r>
+      <w:r>
+        <w:t xml:space="preserve"> </w:t>
+      </w:r>
+      <w:r>
+        <w:t>Fred still have a balance of $</w:t>
+      </w:r>
+      <w:r>
+        <w:t>5</w:t>
+      </w:r>
+      <w:r>
+        <w:t>.</w:t>
+      </w:r>
     </w:p>
     <w:p>
       <w:pPr>
         <w:pStyle w:val="Heading3"/>
       </w:pPr>
       <w:r>
+        <w:lastRenderedPageBreak/>
         <w:t>Testing Requirements</w:t>
       </w:r>
     </w:p>
@@ -1148,11 +1212,9 @@
             <w:r>
               <w:t xml:space="preserve"> </w:t>
             </w:r>
-            <w:proofErr w:type="gramStart"/>
-            <w:r>
-              <w:t>appears</w:t>
-            </w:r>
-            <w:proofErr w:type="gramEnd"/>
+            <w:r>
+              <w:t>appear</w:t>
+            </w:r>
             <w:r>
               <w:t xml:space="preserve"> on one or more of the uppermost face of the three dice</w:t>
             </w:r>
@@ -1196,6 +1258,9 @@
             <w:r>
               <w:t>loses</w:t>
             </w:r>
+            <w:r>
+              <w:t xml:space="preserve"> in consecutive turns</w:t>
+            </w:r>
           </w:p>
         </w:tc>
         <w:tc>
@@ -1231,7 +1296,10 @@
               <w:pStyle w:val="ListBullet"/>
             </w:pPr>
             <w:r>
-              <w:t>Player should be allowed another turn</w:t>
+              <w:t xml:space="preserve">Player balance is $5 and </w:t>
+            </w:r>
+            <w:r>
+              <w:t>should be allowed another turn</w:t>
             </w:r>
           </w:p>
         </w:tc>
@@ -1241,7 +1309,7 @@
           </w:tcPr>
           <w:p>
             <w:r>
-              <w:t>Balance should allow another turn</w:t>
+              <w:t>Player should have another turn</w:t>
             </w:r>
           </w:p>
         </w:tc>
@@ -1256,48 +1324,111 @@
           </w:p>
         </w:tc>
       </w:tr>
-      <w:tr>
-        <w:tc>
-          <w:tcPr>
-            <w:tcW w:w="738" w:type="dxa"/>
-          </w:tcPr>
-          <w:p>
-            <w:r>
-              <w:t>5</w:t>
-            </w:r>
-          </w:p>
-        </w:tc>
-        <w:tc>
-          <w:tcPr>
-            <w:tcW w:w="3416" w:type="dxa"/>
-          </w:tcPr>
-          <w:p>
-            <w:pPr>
-              <w:pStyle w:val="ListBullet"/>
-            </w:pPr>
-          </w:p>
-        </w:tc>
-        <w:tc>
-          <w:tcPr>
-            <w:tcW w:w="3795" w:type="dxa"/>
-          </w:tcPr>
-          <w:p/>
-        </w:tc>
-        <w:tc>
-          <w:tcPr>
-            <w:tcW w:w="759" w:type="dxa"/>
-          </w:tcPr>
-          <w:p/>
-        </w:tc>
-      </w:tr>
     </w:tbl>
-    <w:p/>
-    <w:p/>
+    <w:p>
+      <w:pPr>
+        <w:pStyle w:val="Heading3"/>
+      </w:pPr>
+      <w:r>
+        <w:t>Output from the Automated Test</w:t>
+      </w:r>
+    </w:p>
+    <w:p>
+      <w:r>
+        <w:t>Figure 2</w:t>
+      </w:r>
+      <w:r>
+        <w:t xml:space="preserve"> shows that Fred </w:t>
+      </w:r>
+      <w:r>
+        <w:t>still have a balance of $5 after 40 turns but game ends.</w:t>
+      </w:r>
+    </w:p>
+    <w:p>
+      <w:pPr>
+        <w:keepNext/>
+        <w:jc w:val="center"/>
+      </w:pPr>
+      <w:r>
+        <w:rPr>
+          <w:noProof/>
+        </w:rPr>
+        <w:lastRenderedPageBreak/>
+        <w:drawing>
+          <wp:inline distT="0" distB="0" distL="0" distR="0" wp14:anchorId="47292312" wp14:editId="103354FD">
+            <wp:extent cx="2979420" cy="2394779"/>
+            <wp:effectExtent l="0" t="0" r="0" b="5715"/>
+            <wp:docPr id="1" name="Picture 1"/>
+            <wp:cNvGraphicFramePr>
+              <a:graphicFrameLocks xmlns:a="http://schemas.openxmlformats.org/drawingml/2006/main" noChangeAspect="1"/>
+            </wp:cNvGraphicFramePr>
+            <a:graphic xmlns:a="http://schemas.openxmlformats.org/drawingml/2006/main">
+              <a:graphicData uri="http://schemas.openxmlformats.org/drawingml/2006/picture">
+                <pic:pic xmlns:pic="http://schemas.openxmlformats.org/drawingml/2006/picture">
+                  <pic:nvPicPr>
+                    <pic:cNvPr id="1" name=""/>
+                    <pic:cNvPicPr/>
+                  </pic:nvPicPr>
+                  <pic:blipFill>
+                    <a:blip r:embed="rId8"/>
+                    <a:stretch>
+                      <a:fillRect/>
+                    </a:stretch>
+                  </pic:blipFill>
+                  <pic:spPr>
+                    <a:xfrm>
+                      <a:off x="0" y="0"/>
+                      <a:ext cx="2988416" cy="2402010"/>
+                    </a:xfrm>
+                    <a:prstGeom prst="rect">
+                      <a:avLst/>
+                    </a:prstGeom>
+                  </pic:spPr>
+                </pic:pic>
+              </a:graphicData>
+            </a:graphic>
+          </wp:inline>
+        </w:drawing>
+      </w:r>
+    </w:p>
+    <w:p>
+      <w:pPr>
+        <w:jc w:val="center"/>
+      </w:pPr>
+      <w:r>
+        <w:t xml:space="preserve">Figure </w:t>
+      </w:r>
+      <w:r>
+        <w:fldChar w:fldCharType="begin"/>
+      </w:r>
+      <w:r>
+        <w:instrText xml:space="preserve"> SEQ Figure \* ARABIC </w:instrText>
+      </w:r>
+      <w:r>
+        <w:fldChar w:fldCharType="separate"/>
+      </w:r>
+      <w:r>
+        <w:rPr>
+          <w:noProof/>
+        </w:rPr>
+        <w:t>2</w:t>
+      </w:r>
+      <w:r>
+        <w:fldChar w:fldCharType="end"/>
+      </w:r>
+      <w:r>
+        <w:t xml:space="preserve"> - Bug2</w:t>
+      </w:r>
+    </w:p>
+    <w:p>
+      <w:bookmarkStart w:id="6" w:name="_GoBack"/>
+      <w:bookmarkEnd w:id="6"/>
+    </w:p>
     <w:sectPr>
-      <w:headerReference w:type="even" r:id="rId8"/>
-      <w:headerReference w:type="default" r:id="rId9"/>
-      <w:footerReference w:type="even" r:id="rId10"/>
-      <w:footerReference w:type="default" r:id="rId11"/>
+      <w:headerReference w:type="even" r:id="rId9"/>
+      <w:headerReference w:type="default" r:id="rId10"/>
+      <w:footerReference w:type="even" r:id="rId11"/>
+      <w:footerReference w:type="default" r:id="rId12"/>
       <w:pgSz w:w="12240" w:h="15840" w:code="1"/>
       <w:pgMar w:top="1800" w:right="1800" w:bottom="1440" w:left="1800" w:header="720" w:footer="720" w:gutter="0"/>
       <w:cols w:space="720"/>
@@ -1433,7 +1564,7 @@
         <w:noProof/>
         <w:sz w:val="16"/>
       </w:rPr>
-      <w:t>4</w:t>
+      <w:t>6</w:t>
     </w:r>
     <w:r>
       <w:rPr>
@@ -1476,7 +1607,7 @@
         <w:noProof/>
         <w:sz w:val="16"/>
       </w:rPr>
-      <w:t>4</w:t>
+      <w:t>6</w:t>
     </w:r>
     <w:r>
       <w:rPr>
@@ -1540,7 +1671,7 @@
         <w:noProof/>
         <w:sz w:val="16"/>
       </w:rPr>
-      <w:t>3</w:t>
+      <w:t>5</w:t>
     </w:r>
     <w:r>
       <w:rPr>
@@ -1583,7 +1714,7 @@
         <w:noProof/>
         <w:sz w:val="16"/>
       </w:rPr>
-      <w:t>4</w:t>
+      <w:t>6</w:t>
     </w:r>
     <w:r>
       <w:rPr>
@@ -1675,14 +1806,12 @@
       <w:rPr>
         <w:b/>
         <w:bCs/>
-        <w:sz w:val="24"/>
       </w:rPr>
     </w:pPr>
     <w:r>
       <w:rPr>
         <w:b/>
         <w:bCs/>
-        <w:sz w:val="24"/>
       </w:rPr>
       <w:t>Establish Kingdom</w:t>
     </w:r>
@@ -1717,14 +1846,12 @@
       <w:rPr>
         <w:b/>
         <w:bCs/>
-        <w:sz w:val="24"/>
       </w:rPr>
     </w:pPr>
     <w:r>
       <w:rPr>
         <w:b/>
         <w:bCs/>
-        <w:sz w:val="24"/>
       </w:rPr>
       <w:t>Establish Kingdom</w:t>
     </w:r>
@@ -5176,11 +5303,13 @@
   <w:style w:type="paragraph" w:default="1" w:styleId="Normal">
     <w:name w:val="Normal"/>
     <w:qFormat/>
+    <w:rsid w:val="00D87575"/>
     <w:pPr>
-      <w:spacing w:before="120"/>
+      <w:spacing w:before="120" w:line="360" w:lineRule="auto"/>
     </w:pPr>
     <w:rPr>
-      <w:rFonts w:ascii="Arial" w:hAnsi="Arial"/>
+      <w:rFonts w:asciiTheme="minorHAnsi" w:hAnsiTheme="minorHAnsi"/>
+      <w:sz w:val="24"/>
       <w:lang w:val="en-US" w:eastAsia="en-US"/>
     </w:rPr>
   </w:style>
@@ -5189,35 +5318,34 @@
     <w:basedOn w:val="Normal"/>
     <w:next w:val="Normal"/>
     <w:qFormat/>
-    <w:rsid w:val="009553C9"/>
+    <w:rsid w:val="00D87575"/>
     <w:pPr>
       <w:keepNext/>
       <w:pageBreakBefore/>
-      <w:spacing w:before="240" w:after="120"/>
+      <w:spacing w:before="240" w:after="120" w:line="240" w:lineRule="auto"/>
       <w:outlineLvl w:val="0"/>
     </w:pPr>
     <w:rPr>
       <w:b/>
       <w:kern w:val="28"/>
-      <w:sz w:val="32"/>
+      <w:sz w:val="36"/>
     </w:rPr>
   </w:style>
   <w:style w:type="paragraph" w:styleId="Heading2">
     <w:name w:val="heading 2"/>
-    <w:aliases w:val="h2"/>
     <w:basedOn w:val="Normal"/>
     <w:next w:val="Normal"/>
     <w:link w:val="Heading2Char"/>
     <w:qFormat/>
-    <w:rsid w:val="009553C9"/>
+    <w:rsid w:val="00D87575"/>
     <w:pPr>
       <w:keepNext/>
-      <w:spacing w:before="240" w:after="120"/>
+      <w:spacing w:before="240" w:after="120" w:line="240" w:lineRule="auto"/>
       <w:outlineLvl w:val="1"/>
     </w:pPr>
     <w:rPr>
       <w:b/>
-      <w:sz w:val="28"/>
+      <w:sz w:val="32"/>
     </w:rPr>
   </w:style>
   <w:style w:type="paragraph" w:styleId="Heading3">
@@ -5226,7 +5354,7 @@
     <w:next w:val="Normal"/>
     <w:link w:val="Heading3Char"/>
     <w:qFormat/>
-    <w:rsid w:val="009553C9"/>
+    <w:rsid w:val="00D87575"/>
     <w:pPr>
       <w:keepNext/>
       <w:tabs>
@@ -5238,7 +5366,7 @@
     <w:rPr>
       <w:b/>
       <w:i/>
-      <w:sz w:val="22"/>
+      <w:sz w:val="28"/>
     </w:rPr>
   </w:style>
   <w:style w:type="paragraph" w:styleId="Heading4">
@@ -5319,7 +5447,6 @@
     </w:pPr>
     <w:rPr>
       <w:rFonts w:ascii="Times New Roman" w:hAnsi="Times New Roman"/>
-      <w:sz w:val="24"/>
       <w:szCs w:val="24"/>
     </w:rPr>
   </w:style>
@@ -5340,7 +5467,6 @@
       <w:rFonts w:ascii="Times New Roman" w:hAnsi="Times New Roman"/>
       <w:i/>
       <w:iCs/>
-      <w:sz w:val="24"/>
       <w:szCs w:val="24"/>
     </w:rPr>
   </w:style>
@@ -5812,14 +5938,13 @@
   </w:style>
   <w:style w:type="character" w:customStyle="1" w:styleId="Heading2Char">
     <w:name w:val="Heading 2 Char"/>
-    <w:aliases w:val="h2 Char"/>
     <w:basedOn w:val="DefaultParagraphFont"/>
     <w:link w:val="Heading2"/>
-    <w:rsid w:val="00767269"/>
+    <w:rsid w:val="00D87575"/>
     <w:rPr>
-      <w:rFonts w:ascii="Arial" w:hAnsi="Arial"/>
+      <w:rFonts w:asciiTheme="minorHAnsi" w:hAnsiTheme="minorHAnsi"/>
       <w:b/>
-      <w:sz w:val="28"/>
+      <w:sz w:val="32"/>
       <w:lang w:val="en-US" w:eastAsia="en-US"/>
     </w:rPr>
   </w:style>
@@ -5827,12 +5952,12 @@
     <w:name w:val="Heading 3 Char"/>
     <w:basedOn w:val="DefaultParagraphFont"/>
     <w:link w:val="Heading3"/>
-    <w:rsid w:val="00767269"/>
+    <w:rsid w:val="00D87575"/>
     <w:rPr>
-      <w:rFonts w:ascii="Arial" w:hAnsi="Arial"/>
+      <w:rFonts w:asciiTheme="minorHAnsi" w:hAnsiTheme="minorHAnsi"/>
       <w:b/>
       <w:i/>
-      <w:sz w:val="22"/>
+      <w:sz w:val="28"/>
       <w:lang w:val="en-US" w:eastAsia="en-US"/>
     </w:rPr>
   </w:style>

</xml_diff>

<commit_message>
revised test case description and added bug reproducing screenshots for bug 2
</commit_message>
<xml_diff>
--- a/UAT/User Acceptance Tests (UAT).docx
+++ b/UAT/User Acceptance Tests (UAT).docx
@@ -148,13 +148,8 @@
           </w:tcPr>
           <w:p>
             <w:r>
-              <w:t xml:space="preserve">Abhishek </w:t>
-            </w:r>
-            <w:proofErr w:type="spellStart"/>
-            <w:r>
-              <w:t>Gaba</w:t>
-            </w:r>
-            <w:proofErr w:type="spellEnd"/>
+              <w:t>Abhishek Gaba</w:t>
+            </w:r>
           </w:p>
         </w:tc>
         <w:tc>
@@ -195,13 +190,8 @@
           </w:tcPr>
           <w:p>
             <w:r>
-              <w:t xml:space="preserve">Abhishek </w:t>
-            </w:r>
-            <w:proofErr w:type="spellStart"/>
-            <w:r>
-              <w:t>Gaba</w:t>
-            </w:r>
-            <w:proofErr w:type="spellEnd"/>
+              <w:t>Abhishek Gaba</w:t>
+            </w:r>
           </w:p>
         </w:tc>
         <w:tc>
@@ -1335,13 +1325,7 @@
     </w:p>
     <w:p>
       <w:r>
-        <w:t>Figure 2</w:t>
-      </w:r>
-      <w:r>
-        <w:t xml:space="preserve"> shows that Fred </w:t>
-      </w:r>
-      <w:r>
-        <w:t>still have a balance of $5 after 40 turns but game ends.</w:t>
+        <w:t>Figure 2 shows that Fred still have a balance of $5 after 40 turns but game ends.</w:t>
       </w:r>
     </w:p>
     <w:p>
@@ -1421,9 +1405,33 @@
       </w:r>
     </w:p>
     <w:p>
+      <w:pPr>
+        <w:spacing w:before="0" w:line="240" w:lineRule="auto"/>
+      </w:pPr>
+      <w:r>
+        <w:br w:type="page"/>
+      </w:r>
+    </w:p>
+    <w:p>
+      <w:pPr>
+        <w:pStyle w:val="Heading1"/>
+      </w:pPr>
+      <w:r>
+        <w:lastRenderedPageBreak/>
+        <w:t xml:space="preserve">Scenario # 2: </w:t>
+      </w:r>
+      <w:r>
+        <w:t>Odds in the game do not appear to be correct</w:t>
+      </w:r>
+      <w:r>
+        <w:t>.</w:t>
+      </w:r>
+    </w:p>
+    <w:p>
       <w:bookmarkStart w:id="6" w:name="_GoBack"/>
       <w:bookmarkEnd w:id="6"/>
     </w:p>
+    <w:p/>
     <w:sectPr>
       <w:headerReference w:type="even" r:id="rId9"/>
       <w:headerReference w:type="default" r:id="rId10"/>
@@ -1607,7 +1615,7 @@
         <w:noProof/>
         <w:sz w:val="16"/>
       </w:rPr>
-      <w:t>6</w:t>
+      <w:t>7</w:t>
     </w:r>
     <w:r>
       <w:rPr>
@@ -1671,7 +1679,7 @@
         <w:noProof/>
         <w:sz w:val="16"/>
       </w:rPr>
-      <w:t>5</w:t>
+      <w:t>7</w:t>
     </w:r>
     <w:r>
       <w:rPr>
@@ -1714,7 +1722,7 @@
         <w:noProof/>
         <w:sz w:val="16"/>
       </w:rPr>
-      <w:t>6</w:t>
+      <w:t>7</w:t>
     </w:r>
     <w:r>
       <w:rPr>
@@ -1871,25 +1879,7 @@
         <w:bCs/>
         <w:sz w:val="16"/>
       </w:rPr>
-      <w:t xml:space="preserve">“Crown </w:t>
-    </w:r>
-    <w:proofErr w:type="gramStart"/>
-    <w:r>
-      <w:rPr>
-        <w:b/>
-        <w:bCs/>
-        <w:sz w:val="16"/>
-      </w:rPr>
-      <w:t>And</w:t>
-    </w:r>
-    <w:proofErr w:type="gramEnd"/>
-    <w:r>
-      <w:rPr>
-        <w:b/>
-        <w:bCs/>
-        <w:sz w:val="16"/>
-      </w:rPr>
-      <w:t xml:space="preserve"> Anchor Game”</w:t>
+      <w:t>“Crown And Anchor Game”</w:t>
     </w:r>
     <w:r>
       <w:rPr>

</xml_diff>

<commit_message>
Added test case for bug 3 in UAT document
</commit_message>
<xml_diff>
--- a/UAT/User Acceptance Tests (UAT).docx
+++ b/UAT/User Acceptance Tests (UAT).docx
@@ -1418,7 +1418,13 @@
       </w:pPr>
       <w:r>
         <w:lastRenderedPageBreak/>
-        <w:t xml:space="preserve">Scenario # 2: </w:t>
+        <w:t xml:space="preserve">Scenario # </w:t>
+      </w:r>
+      <w:r>
+        <w:t>3</w:t>
+      </w:r>
+      <w:r>
+        <w:t xml:space="preserve">: </w:t>
       </w:r>
       <w:r>
         <w:t>Odds in the game do not appear to be correct</w:t>
@@ -1428,15 +1434,775 @@
       </w:r>
     </w:p>
     <w:p>
+      <w:pPr>
+        <w:pStyle w:val="Heading2"/>
+      </w:pPr>
+      <w:r>
+        <w:t>Scenario Description</w:t>
+      </w:r>
+    </w:p>
+    <w:p>
+      <w:pPr>
+        <w:pStyle w:val="ListBullet"/>
+      </w:pPr>
+      <w:r>
+        <w:t xml:space="preserve">Crown and Anchor games have an approximate 8% </w:t>
+      </w:r>
+      <w:r>
+        <w:t xml:space="preserve">bias to the house. So the win ratio </w:t>
+      </w:r>
+      <w:r>
+        <w:t>should approximately equal 0.42. This do</w:t>
+      </w:r>
+      <w:r>
+        <w:t>es not appear to be the case in multiple runs</w:t>
+      </w:r>
+      <w:r>
+        <w:t>.</w:t>
+      </w:r>
+    </w:p>
+    <w:p>
+      <w:pPr>
+        <w:pStyle w:val="Heading2"/>
+      </w:pPr>
+      <w:r>
+        <w:t>Version Control</w:t>
+      </w:r>
+    </w:p>
+    <w:tbl>
+      <w:tblPr>
+        <w:tblStyle w:val="TableGrid8"/>
+        <w:tblW w:w="0" w:type="auto"/>
+        <w:tblLook w:val="0020" w:firstRow="1" w:lastRow="0" w:firstColumn="0" w:lastColumn="0" w:noHBand="0" w:noVBand="0"/>
+      </w:tblPr>
+      <w:tblGrid>
+        <w:gridCol w:w="1162"/>
+        <w:gridCol w:w="1375"/>
+        <w:gridCol w:w="1955"/>
+        <w:gridCol w:w="4132"/>
+      </w:tblGrid>
+      <w:tr>
+        <w:trPr>
+          <w:cnfStyle w:val="100000000000" w:firstRow="1" w:lastRow="0" w:firstColumn="0" w:lastColumn="0" w:oddVBand="0" w:evenVBand="0" w:oddHBand="0" w:evenHBand="0" w:firstRowFirstColumn="0" w:firstRowLastColumn="0" w:lastRowFirstColumn="0" w:lastRowLastColumn="0"/>
+        </w:trPr>
+        <w:tc>
+          <w:tcPr>
+            <w:tcW w:w="1162" w:type="dxa"/>
+          </w:tcPr>
+          <w:p>
+            <w:r>
+              <w:t>Version #</w:t>
+            </w:r>
+          </w:p>
+        </w:tc>
+        <w:tc>
+          <w:tcPr>
+            <w:tcW w:w="1375" w:type="dxa"/>
+          </w:tcPr>
+          <w:p>
+            <w:r>
+              <w:t>Date</w:t>
+            </w:r>
+          </w:p>
+        </w:tc>
+        <w:tc>
+          <w:tcPr>
+            <w:tcW w:w="1955" w:type="dxa"/>
+          </w:tcPr>
+          <w:p>
+            <w:r>
+              <w:t>Author</w:t>
+            </w:r>
+          </w:p>
+        </w:tc>
+        <w:tc>
+          <w:tcPr>
+            <w:tcW w:w="4132" w:type="dxa"/>
+          </w:tcPr>
+          <w:p>
+            <w:r>
+              <w:t>Description</w:t>
+            </w:r>
+          </w:p>
+        </w:tc>
+      </w:tr>
+      <w:tr>
+        <w:tc>
+          <w:tcPr>
+            <w:tcW w:w="1162" w:type="dxa"/>
+          </w:tcPr>
+          <w:p>
+            <w:r>
+              <w:t>0.1</w:t>
+            </w:r>
+          </w:p>
+        </w:tc>
+        <w:tc>
+          <w:tcPr>
+            <w:tcW w:w="1375" w:type="dxa"/>
+          </w:tcPr>
+          <w:p>
+            <w:r>
+              <w:t>12/10/2016</w:t>
+            </w:r>
+          </w:p>
+        </w:tc>
+        <w:tc>
+          <w:tcPr>
+            <w:tcW w:w="1955" w:type="dxa"/>
+          </w:tcPr>
+          <w:p>
+            <w:r>
+              <w:t>Prashant Sharma</w:t>
+            </w:r>
+          </w:p>
+        </w:tc>
+        <w:tc>
+          <w:tcPr>
+            <w:tcW w:w="4132" w:type="dxa"/>
+          </w:tcPr>
+          <w:p>
+            <w:r>
+              <w:t>Initial Draft</w:t>
+            </w:r>
+          </w:p>
+        </w:tc>
+      </w:tr>
+      <w:tr>
+        <w:tc>
+          <w:tcPr>
+            <w:tcW w:w="1162" w:type="dxa"/>
+          </w:tcPr>
+          <w:p/>
+        </w:tc>
+        <w:tc>
+          <w:tcPr>
+            <w:tcW w:w="1375" w:type="dxa"/>
+          </w:tcPr>
+          <w:p/>
+        </w:tc>
+        <w:tc>
+          <w:tcPr>
+            <w:tcW w:w="1955" w:type="dxa"/>
+          </w:tcPr>
+          <w:p/>
+        </w:tc>
+        <w:tc>
+          <w:tcPr>
+            <w:tcW w:w="4132" w:type="dxa"/>
+          </w:tcPr>
+          <w:p/>
+        </w:tc>
+      </w:tr>
+    </w:tbl>
+    <w:p>
+      <w:pPr>
+        <w:pStyle w:val="Heading2"/>
+      </w:pPr>
+      <w:r>
+        <w:t>Test Scripts</w:t>
+      </w:r>
+    </w:p>
+    <w:p>
+      <w:pPr>
+        <w:pStyle w:val="ListParagraph"/>
+        <w:numPr>
+          <w:ilvl w:val="0"/>
+          <w:numId w:val="37"/>
+        </w:numPr>
+      </w:pPr>
+      <w:r>
+        <w:t>Win Ratio</w:t>
+      </w:r>
+    </w:p>
+    <w:p>
+      <w:pPr>
+        <w:pStyle w:val="Heading2"/>
+      </w:pPr>
+      <w:r>
+        <w:t>Use Case</w:t>
+      </w:r>
+    </w:p>
+    <w:p>
+      <w:pPr>
+        <w:pStyle w:val="ListBullet"/>
+      </w:pPr>
+      <w:r>
+        <w:t>Player Lose</w:t>
+      </w:r>
+    </w:p>
+    <w:p>
+      <w:pPr>
+        <w:pStyle w:val="Heading2"/>
+      </w:pPr>
+      <w:r>
+        <w:t>Test Components/Requirements</w:t>
+      </w:r>
+    </w:p>
+    <w:p>
+      <w:pPr>
+        <w:pStyle w:val="ListBullet"/>
+      </w:pPr>
+      <w:r>
+        <w:t>Dice</w:t>
+      </w:r>
+    </w:p>
+    <w:p>
+      <w:pPr>
+        <w:pStyle w:val="ListBullet"/>
+      </w:pPr>
+      <w:r>
+        <w:t>Game</w:t>
+      </w:r>
+    </w:p>
+    <w:p>
+      <w:pPr>
+        <w:pStyle w:val="ListBullet"/>
+      </w:pPr>
+      <w:r>
+        <w:t>Player</w:t>
+      </w:r>
+    </w:p>
+    <w:p>
+      <w:pPr>
+        <w:pStyle w:val="Heading2"/>
+      </w:pPr>
+      <w:r>
+        <w:t>Script # 1: Normal Play – Player cannot reach betting limit</w:t>
+      </w:r>
+    </w:p>
+    <w:p>
+      <w:pPr>
+        <w:pStyle w:val="Heading3"/>
+      </w:pPr>
+      <w:r>
+        <w:t>Script Description</w:t>
+      </w:r>
+    </w:p>
+    <w:p>
+      <w:r>
+        <w:t xml:space="preserve">Player (Fred) plays one match and loses but </w:t>
+      </w:r>
+      <w:r>
+        <w:t>the win ratio is not approx. 0.42 as Crown and Anchor games have an approx. 8% bias to the house.</w:t>
+      </w:r>
+    </w:p>
+    <w:p>
+      <w:pPr>
+        <w:pStyle w:val="Heading3"/>
+      </w:pPr>
+      <w:r>
+        <w:lastRenderedPageBreak/>
+        <w:t>Testing Requirements</w:t>
+      </w:r>
+    </w:p>
+    <w:p>
+      <w:r>
+        <w:t>Played with three identical dice with the faces of each dice marked with the symbols of a crown, anchor, heart, diamond, club and spade.</w:t>
+      </w:r>
+    </w:p>
+    <w:p>
+      <w:pPr>
+        <w:pStyle w:val="Heading3"/>
+      </w:pPr>
+      <w:r>
+        <w:t>Script Steps</w:t>
+      </w:r>
+    </w:p>
+    <w:tbl>
+      <w:tblPr>
+        <w:tblW w:w="8708" w:type="dxa"/>
+        <w:tblBorders>
+          <w:top w:val="single" w:sz="6" w:space="0" w:color="000080"/>
+          <w:left w:val="single" w:sz="6" w:space="0" w:color="000080"/>
+          <w:bottom w:val="single" w:sz="6" w:space="0" w:color="000080"/>
+          <w:right w:val="single" w:sz="6" w:space="0" w:color="000080"/>
+          <w:insideH w:val="single" w:sz="6" w:space="0" w:color="000080"/>
+          <w:insideV w:val="single" w:sz="6" w:space="0" w:color="000080"/>
+        </w:tblBorders>
+        <w:tblLayout w:type="fixed"/>
+        <w:tblLook w:val="00A0" w:firstRow="1" w:lastRow="0" w:firstColumn="1" w:lastColumn="0" w:noHBand="0" w:noVBand="0"/>
+      </w:tblPr>
+      <w:tblGrid>
+        <w:gridCol w:w="738"/>
+        <w:gridCol w:w="3416"/>
+        <w:gridCol w:w="3795"/>
+        <w:gridCol w:w="759"/>
+      </w:tblGrid>
+      <w:tr>
+        <w:trPr>
+          <w:tblHeader/>
+        </w:trPr>
+        <w:tc>
+          <w:tcPr>
+            <w:tcW w:w="738" w:type="dxa"/>
+            <w:shd w:val="solid" w:color="000080" w:fill="FFFFFF"/>
+          </w:tcPr>
+          <w:p>
+            <w:pPr>
+              <w:jc w:val="center"/>
+              <w:rPr>
+                <w:b/>
+                <w:bCs/>
+                <w:color w:val="FFFFFF"/>
+              </w:rPr>
+            </w:pPr>
+            <w:r>
+              <w:rPr>
+                <w:b/>
+                <w:bCs/>
+                <w:color w:val="FFFFFF"/>
+              </w:rPr>
+              <w:t>Step #</w:t>
+            </w:r>
+          </w:p>
+        </w:tc>
+        <w:tc>
+          <w:tcPr>
+            <w:tcW w:w="3416" w:type="dxa"/>
+            <w:shd w:val="solid" w:color="000080" w:fill="FFFFFF"/>
+          </w:tcPr>
+          <w:p>
+            <w:pPr>
+              <w:jc w:val="center"/>
+              <w:rPr>
+                <w:b/>
+                <w:bCs/>
+                <w:color w:val="FFFFFF"/>
+              </w:rPr>
+            </w:pPr>
+            <w:r>
+              <w:rPr>
+                <w:b/>
+                <w:bCs/>
+                <w:color w:val="FFFFFF"/>
+              </w:rPr>
+              <w:t>Test Action</w:t>
+            </w:r>
+          </w:p>
+        </w:tc>
+        <w:tc>
+          <w:tcPr>
+            <w:tcW w:w="3795" w:type="dxa"/>
+            <w:shd w:val="solid" w:color="000080" w:fill="FFFFFF"/>
+          </w:tcPr>
+          <w:p>
+            <w:pPr>
+              <w:jc w:val="center"/>
+              <w:rPr>
+                <w:b/>
+                <w:bCs/>
+                <w:color w:val="FFFFFF"/>
+              </w:rPr>
+            </w:pPr>
+            <w:r>
+              <w:rPr>
+                <w:b/>
+                <w:bCs/>
+                <w:color w:val="FFFFFF"/>
+              </w:rPr>
+              <w:t>Expected Results</w:t>
+            </w:r>
+          </w:p>
+        </w:tc>
+        <w:tc>
+          <w:tcPr>
+            <w:tcW w:w="759" w:type="dxa"/>
+            <w:shd w:val="solid" w:color="000080" w:fill="FFFFFF"/>
+          </w:tcPr>
+          <w:p>
+            <w:pPr>
+              <w:jc w:val="center"/>
+              <w:rPr>
+                <w:b/>
+                <w:bCs/>
+                <w:color w:val="FFFFFF"/>
+              </w:rPr>
+            </w:pPr>
+            <w:r>
+              <w:rPr>
+                <w:b/>
+                <w:bCs/>
+                <w:color w:val="FFFFFF"/>
+              </w:rPr>
+              <w:t>Pass/ Fail</w:t>
+            </w:r>
+          </w:p>
+        </w:tc>
+      </w:tr>
+      <w:tr>
+        <w:tc>
+          <w:tcPr>
+            <w:tcW w:w="738" w:type="dxa"/>
+          </w:tcPr>
+          <w:p>
+            <w:r>
+              <w:t>1</w:t>
+            </w:r>
+          </w:p>
+        </w:tc>
+        <w:tc>
+          <w:tcPr>
+            <w:tcW w:w="3416" w:type="dxa"/>
+          </w:tcPr>
+          <w:p>
+            <w:pPr>
+              <w:pStyle w:val="ListBullet"/>
+            </w:pPr>
+            <w:r>
+              <w:t>Dealers throws the dice</w:t>
+            </w:r>
+          </w:p>
+        </w:tc>
+        <w:tc>
+          <w:tcPr>
+            <w:tcW w:w="3795" w:type="dxa"/>
+          </w:tcPr>
+          <w:p/>
+        </w:tc>
+        <w:tc>
+          <w:tcPr>
+            <w:tcW w:w="759" w:type="dxa"/>
+          </w:tcPr>
+          <w:p/>
+        </w:tc>
+      </w:tr>
+      <w:tr>
+        <w:tc>
+          <w:tcPr>
+            <w:tcW w:w="738" w:type="dxa"/>
+          </w:tcPr>
+          <w:p>
+            <w:r>
+              <w:t>2</w:t>
+            </w:r>
+          </w:p>
+        </w:tc>
+        <w:tc>
+          <w:tcPr>
+            <w:tcW w:w="3416" w:type="dxa"/>
+          </w:tcPr>
+          <w:p>
+            <w:pPr>
+              <w:pStyle w:val="ListBullet"/>
+            </w:pPr>
+            <w:r>
+              <w:t>Symbol didn’t appear on one or more of the uppermost face of the three dice</w:t>
+            </w:r>
+          </w:p>
+        </w:tc>
+        <w:tc>
+          <w:tcPr>
+            <w:tcW w:w="3795" w:type="dxa"/>
+          </w:tcPr>
+          <w:p/>
+        </w:tc>
+        <w:tc>
+          <w:tcPr>
+            <w:tcW w:w="759" w:type="dxa"/>
+          </w:tcPr>
+          <w:p/>
+        </w:tc>
+      </w:tr>
+      <w:tr>
+        <w:tc>
+          <w:tcPr>
+            <w:tcW w:w="738" w:type="dxa"/>
+          </w:tcPr>
+          <w:p>
+            <w:r>
+              <w:t>3</w:t>
+            </w:r>
+          </w:p>
+        </w:tc>
+        <w:tc>
+          <w:tcPr>
+            <w:tcW w:w="3416" w:type="dxa"/>
+          </w:tcPr>
+          <w:p>
+            <w:pPr>
+              <w:pStyle w:val="ListBullet"/>
+            </w:pPr>
+            <w:r>
+              <w:t>Player loses in consecutive turns</w:t>
+            </w:r>
+          </w:p>
+        </w:tc>
+        <w:tc>
+          <w:tcPr>
+            <w:tcW w:w="3795" w:type="dxa"/>
+          </w:tcPr>
+          <w:p/>
+        </w:tc>
+        <w:tc>
+          <w:tcPr>
+            <w:tcW w:w="759" w:type="dxa"/>
+          </w:tcPr>
+          <w:p/>
+        </w:tc>
+      </w:tr>
+      <w:tr>
+        <w:tc>
+          <w:tcPr>
+            <w:tcW w:w="738" w:type="dxa"/>
+          </w:tcPr>
+          <w:p>
+            <w:r>
+              <w:t>4</w:t>
+            </w:r>
+          </w:p>
+        </w:tc>
+        <w:tc>
+          <w:tcPr>
+            <w:tcW w:w="3416" w:type="dxa"/>
+          </w:tcPr>
+          <w:p>
+            <w:pPr>
+              <w:pStyle w:val="ListBullet"/>
+            </w:pPr>
+            <w:r>
+              <w:t>Win ratio should be approx. 0.42</w:t>
+            </w:r>
+          </w:p>
+        </w:tc>
+        <w:tc>
+          <w:tcPr>
+            <w:tcW w:w="3795" w:type="dxa"/>
+          </w:tcPr>
+          <w:p>
+            <w:r>
+              <w:t>Win ratio is 0.61 in one iteration and 0.40 in another.</w:t>
+            </w:r>
+          </w:p>
+        </w:tc>
+        <w:tc>
+          <w:tcPr>
+            <w:tcW w:w="759" w:type="dxa"/>
+          </w:tcPr>
+          <w:p>
+            <w:r>
+              <w:t>FAIL</w:t>
+            </w:r>
+          </w:p>
+        </w:tc>
+      </w:tr>
+    </w:tbl>
+    <w:p>
+      <w:pPr>
+        <w:pStyle w:val="Heading3"/>
+      </w:pPr>
+      <w:r>
+        <w:t>Output from the Automated Test</w:t>
+      </w:r>
+    </w:p>
+    <w:p>
+      <w:r>
+        <w:t>Figure 3 and figure 4</w:t>
+      </w:r>
+      <w:r>
+        <w:t xml:space="preserve"> shows that Fred </w:t>
+      </w:r>
+      <w:r>
+        <w:t>win ratio is 0.61 in one run and 0.40 in another run where as it should have been 0.42.</w:t>
+      </w:r>
+    </w:p>
+    <w:p>
+      <w:pPr>
+        <w:keepNext/>
+        <w:jc w:val="center"/>
+      </w:pPr>
+      <w:r>
+        <w:rPr>
+          <w:noProof/>
+        </w:rPr>
+        <w:lastRenderedPageBreak/>
+        <w:drawing>
+          <wp:inline distT="0" distB="0" distL="0" distR="0" wp14:anchorId="3F8C1FBC" wp14:editId="7DAA551F">
+            <wp:extent cx="2979420" cy="2394779"/>
+            <wp:effectExtent l="0" t="0" r="0" b="5715"/>
+            <wp:docPr id="3" name="Picture 3"/>
+            <wp:cNvGraphicFramePr>
+              <a:graphicFrameLocks xmlns:a="http://schemas.openxmlformats.org/drawingml/2006/main" noChangeAspect="1"/>
+            </wp:cNvGraphicFramePr>
+            <a:graphic xmlns:a="http://schemas.openxmlformats.org/drawingml/2006/main">
+              <a:graphicData uri="http://schemas.openxmlformats.org/drawingml/2006/picture">
+                <pic:pic xmlns:pic="http://schemas.openxmlformats.org/drawingml/2006/picture">
+                  <pic:nvPicPr>
+                    <pic:cNvPr id="1" name=""/>
+                    <pic:cNvPicPr/>
+                  </pic:nvPicPr>
+                  <pic:blipFill>
+                    <a:blip r:embed="rId8"/>
+                    <a:stretch>
+                      <a:fillRect/>
+                    </a:stretch>
+                  </pic:blipFill>
+                  <pic:spPr>
+                    <a:xfrm>
+                      <a:off x="0" y="0"/>
+                      <a:ext cx="2988416" cy="2402010"/>
+                    </a:xfrm>
+                    <a:prstGeom prst="rect">
+                      <a:avLst/>
+                    </a:prstGeom>
+                  </pic:spPr>
+                </pic:pic>
+              </a:graphicData>
+            </a:graphic>
+          </wp:inline>
+        </w:drawing>
+      </w:r>
+    </w:p>
+    <w:p>
+      <w:pPr>
+        <w:jc w:val="center"/>
+      </w:pPr>
+      <w:r>
+        <w:t xml:space="preserve">Figure </w:t>
+      </w:r>
+      <w:r>
+        <w:fldChar w:fldCharType="begin"/>
+      </w:r>
+      <w:r>
+        <w:instrText xml:space="preserve"> SEQ Figure \* ARABIC </w:instrText>
+      </w:r>
+      <w:r>
+        <w:fldChar w:fldCharType="separate"/>
+      </w:r>
+      <w:r>
+        <w:rPr>
+          <w:noProof/>
+        </w:rPr>
+        <w:t>3</w:t>
+      </w:r>
+      <w:r>
+        <w:fldChar w:fldCharType="end"/>
+      </w:r>
+      <w:r>
+        <w:t xml:space="preserve"> – Bug 3 (a)</w:t>
+      </w:r>
       <w:bookmarkStart w:id="6" w:name="_GoBack"/>
       <w:bookmarkEnd w:id="6"/>
     </w:p>
+    <w:p>
+      <w:pPr>
+        <w:keepNext/>
+        <w:jc w:val="center"/>
+      </w:pPr>
+      <w:r>
+        <w:rPr>
+          <w:noProof/>
+        </w:rPr>
+        <w:drawing>
+          <wp:inline distT="0" distB="0" distL="0" distR="0" wp14:anchorId="00C115C5" wp14:editId="0A6CC72A">
+            <wp:extent cx="2937978" cy="2651760"/>
+            <wp:effectExtent l="0" t="0" r="0" b="0"/>
+            <wp:docPr id="4" name="Picture 4"/>
+            <wp:cNvGraphicFramePr>
+              <a:graphicFrameLocks xmlns:a="http://schemas.openxmlformats.org/drawingml/2006/main" noChangeAspect="1"/>
+            </wp:cNvGraphicFramePr>
+            <a:graphic xmlns:a="http://schemas.openxmlformats.org/drawingml/2006/main">
+              <a:graphicData uri="http://schemas.openxmlformats.org/drawingml/2006/picture">
+                <pic:pic xmlns:pic="http://schemas.openxmlformats.org/drawingml/2006/picture">
+                  <pic:nvPicPr>
+                    <pic:cNvPr id="1" name=""/>
+                    <pic:cNvPicPr/>
+                  </pic:nvPicPr>
+                  <pic:blipFill rotWithShape="1">
+                    <a:blip r:embed="rId9"/>
+                    <a:srcRect r="3718"/>
+                    <a:stretch/>
+                  </pic:blipFill>
+                  <pic:spPr bwMode="auto">
+                    <a:xfrm>
+                      <a:off x="0" y="0"/>
+                      <a:ext cx="2952231" cy="2664625"/>
+                    </a:xfrm>
+                    <a:prstGeom prst="rect">
+                      <a:avLst/>
+                    </a:prstGeom>
+                    <a:ln>
+                      <a:noFill/>
+                    </a:ln>
+                    <a:extLst>
+                      <a:ext uri="{53640926-AAD7-44D8-BBD7-CCE9431645EC}">
+                        <a14:shadowObscured xmlns:a14="http://schemas.microsoft.com/office/drawing/2010/main"/>
+                      </a:ext>
+                    </a:extLst>
+                  </pic:spPr>
+                </pic:pic>
+              </a:graphicData>
+            </a:graphic>
+          </wp:inline>
+        </w:drawing>
+      </w:r>
+    </w:p>
+    <w:p>
+      <w:pPr>
+        <w:pStyle w:val="Caption"/>
+        <w:rPr>
+          <w:b w:val="0"/>
+          <w:bCs/>
+        </w:rPr>
+      </w:pPr>
+      <w:r>
+        <w:rPr>
+          <w:b w:val="0"/>
+          <w:bCs/>
+        </w:rPr>
+        <w:t xml:space="preserve">Figure </w:t>
+      </w:r>
+      <w:r>
+        <w:rPr>
+          <w:b w:val="0"/>
+          <w:bCs/>
+        </w:rPr>
+        <w:fldChar w:fldCharType="begin"/>
+      </w:r>
+      <w:r>
+        <w:rPr>
+          <w:b w:val="0"/>
+          <w:bCs/>
+        </w:rPr>
+        <w:instrText xml:space="preserve"> SEQ Figure \* ARABIC </w:instrText>
+      </w:r>
+      <w:r>
+        <w:rPr>
+          <w:b w:val="0"/>
+          <w:bCs/>
+        </w:rPr>
+        <w:fldChar w:fldCharType="separate"/>
+      </w:r>
+      <w:r>
+        <w:rPr>
+          <w:b w:val="0"/>
+          <w:bCs/>
+          <w:noProof/>
+        </w:rPr>
+        <w:t>4</w:t>
+      </w:r>
+      <w:r>
+        <w:rPr>
+          <w:b w:val="0"/>
+          <w:bCs/>
+        </w:rPr>
+        <w:fldChar w:fldCharType="end"/>
+      </w:r>
+      <w:r>
+        <w:rPr>
+          <w:b w:val="0"/>
+          <w:bCs/>
+        </w:rPr>
+        <w:t xml:space="preserve"> - Bug 3 (b)</w:t>
+      </w:r>
+    </w:p>
+    <w:p/>
     <w:p/>
     <w:sectPr>
-      <w:headerReference w:type="even" r:id="rId9"/>
-      <w:headerReference w:type="default" r:id="rId10"/>
-      <w:footerReference w:type="even" r:id="rId11"/>
-      <w:footerReference w:type="default" r:id="rId12"/>
+      <w:headerReference w:type="even" r:id="rId10"/>
+      <w:headerReference w:type="default" r:id="rId11"/>
+      <w:footerReference w:type="even" r:id="rId12"/>
+      <w:footerReference w:type="default" r:id="rId13"/>
       <w:pgSz w:w="12240" w:h="15840" w:code="1"/>
       <w:pgMar w:top="1800" w:right="1800" w:bottom="1440" w:left="1800" w:header="720" w:footer="720" w:gutter="0"/>
       <w:cols w:space="720"/>
@@ -1572,7 +2338,7 @@
         <w:noProof/>
         <w:sz w:val="16"/>
       </w:rPr>
-      <w:t>6</w:t>
+      <w:t>8</w:t>
     </w:r>
     <w:r>
       <w:rPr>
@@ -1615,7 +2381,7 @@
         <w:noProof/>
         <w:sz w:val="16"/>
       </w:rPr>
-      <w:t>7</w:t>
+      <w:t>9</w:t>
     </w:r>
     <w:r>
       <w:rPr>
@@ -1679,7 +2445,7 @@
         <w:noProof/>
         <w:sz w:val="16"/>
       </w:rPr>
-      <w:t>7</w:t>
+      <w:t>9</w:t>
     </w:r>
     <w:r>
       <w:rPr>
@@ -1722,7 +2488,7 @@
         <w:noProof/>
         <w:sz w:val="16"/>
       </w:rPr>
-      <w:t>7</w:t>
+      <w:t>9</w:t>
     </w:r>
     <w:r>
       <w:rPr>
@@ -5712,7 +6478,7 @@
     <w:name w:val="List Bullet"/>
     <w:basedOn w:val="Normal"/>
     <w:autoRedefine/>
-    <w:rsid w:val="0022610D"/>
+    <w:rsid w:val="00BA2103"/>
     <w:pPr>
       <w:ind w:left="360" w:hanging="360"/>
     </w:pPr>

</xml_diff>